<commit_message>
Finished the final design
It's works properly!
</commit_message>
<xml_diff>
--- a/report material/simulation results/One_Patch/Values.docx
+++ b/report material/simulation results/One_Patch/Values.docx
@@ -21,7 +21,7 @@
         <w:gridCol w:w="923"/>
         <w:gridCol w:w="670"/>
         <w:gridCol w:w="2183"/>
-        <w:gridCol w:w="2642"/>
+        <w:gridCol w:w="2562"/>
       </w:tblGrid>
       <w:tr>
         <w:trPr>
@@ -841,12 +841,14 @@
                 <w:rFonts w:ascii="Times New Roman" w:eastAsia="Times New Roman" w:hAnsi="Times New Roman" w:cs="Times New Roman"/>
               </w:rPr>
             </w:pPr>
+            <w:bookmarkStart w:id="0" w:name="_GoBack"/>
+            <w:bookmarkEnd w:id="0"/>
             <w:proofErr w:type="spellStart"/>
             <w:r>
               <w:rPr>
                 <w:rFonts w:ascii="Times New Roman" w:eastAsia="Times New Roman" w:hAnsi="Times New Roman" w:cs="Times New Roman"/>
               </w:rPr>
-              <w:t>dp</w:t>
+              <w:t>rcoax</w:t>
             </w:r>
             <w:proofErr w:type="spellEnd"/>
           </w:p>
@@ -889,28 +891,28 @@
               <w:rPr>
                 <w:rFonts w:ascii="Times New Roman" w:eastAsia="Times New Roman" w:hAnsi="Times New Roman" w:cs="Times New Roman"/>
               </w:rPr>
-              <w:t>0.343834434mm</w:t>
-            </w:r>
-          </w:p>
-        </w:tc>
-        <w:tc>
-          <w:tcPr>
-            <w:tcW w:w="0" w:type="auto"/>
-            <w:hideMark/>
-          </w:tcPr>
-          <w:p>
-            <w:pPr>
-              <w:jc w:val="center"/>
-              <w:cnfStyle w:val="000000100000" w:firstRow="0" w:lastRow="0" w:firstColumn="0" w:lastColumn="0" w:oddVBand="0" w:evenVBand="0" w:oddHBand="1" w:evenHBand="0" w:firstRowFirstColumn="0" w:firstRowLastColumn="0" w:lastRowFirstColumn="0" w:lastRowLastColumn="0"/>
-              <w:rPr>
-                <w:rFonts w:ascii="Times New Roman" w:eastAsia="Times New Roman" w:hAnsi="Times New Roman" w:cs="Times New Roman"/>
-              </w:rPr>
-            </w:pPr>
-            <w:r>
-              <w:rPr>
-                <w:rFonts w:ascii="Times New Roman" w:eastAsia="Times New Roman" w:hAnsi="Times New Roman" w:cs="Times New Roman"/>
-              </w:rPr>
-              <w:t>Patch separation distance</w:t>
+              <w:t>0.14mm</w:t>
+            </w:r>
+          </w:p>
+        </w:tc>
+        <w:tc>
+          <w:tcPr>
+            <w:tcW w:w="0" w:type="auto"/>
+            <w:hideMark/>
+          </w:tcPr>
+          <w:p>
+            <w:pPr>
+              <w:jc w:val="center"/>
+              <w:cnfStyle w:val="000000100000" w:firstRow="0" w:lastRow="0" w:firstColumn="0" w:lastColumn="0" w:oddVBand="0" w:evenVBand="0" w:oddHBand="1" w:evenHBand="0" w:firstRowFirstColumn="0" w:firstRowLastColumn="0" w:lastRowFirstColumn="0" w:lastRowLastColumn="0"/>
+              <w:rPr>
+                <w:rFonts w:ascii="Times New Roman" w:eastAsia="Times New Roman" w:hAnsi="Times New Roman" w:cs="Times New Roman"/>
+              </w:rPr>
+            </w:pPr>
+            <w:r>
+              <w:rPr>
+                <w:rFonts w:ascii="Times New Roman" w:eastAsia="Times New Roman" w:hAnsi="Times New Roman" w:cs="Times New Roman"/>
+              </w:rPr>
+              <w:t>Coaxial feed radius</w:t>
             </w:r>
           </w:p>
         </w:tc>
@@ -934,7 +936,7 @@
               <w:rPr>
                 <w:rFonts w:ascii="Times New Roman" w:eastAsia="Times New Roman" w:hAnsi="Times New Roman" w:cs="Times New Roman"/>
               </w:rPr>
-              <w:t>rcoax</w:t>
+              <w:t>hcoax</w:t>
             </w:r>
             <w:proofErr w:type="spellEnd"/>
           </w:p>
@@ -977,28 +979,28 @@
               <w:rPr>
                 <w:rFonts w:ascii="Times New Roman" w:eastAsia="Times New Roman" w:hAnsi="Times New Roman" w:cs="Times New Roman"/>
               </w:rPr>
-              <w:t>0.14mm</w:t>
-            </w:r>
-          </w:p>
-        </w:tc>
-        <w:tc>
-          <w:tcPr>
-            <w:tcW w:w="0" w:type="auto"/>
-            <w:hideMark/>
-          </w:tcPr>
-          <w:p>
-            <w:pPr>
-              <w:jc w:val="center"/>
-              <w:cnfStyle w:val="000000000000" w:firstRow="0" w:lastRow="0" w:firstColumn="0" w:lastColumn="0" w:oddVBand="0" w:evenVBand="0" w:oddHBand="0" w:evenHBand="0" w:firstRowFirstColumn="0" w:firstRowLastColumn="0" w:lastRowFirstColumn="0" w:lastRowLastColumn="0"/>
-              <w:rPr>
-                <w:rFonts w:ascii="Times New Roman" w:eastAsia="Times New Roman" w:hAnsi="Times New Roman" w:cs="Times New Roman"/>
-              </w:rPr>
-            </w:pPr>
-            <w:r>
-              <w:rPr>
-                <w:rFonts w:ascii="Times New Roman" w:eastAsia="Times New Roman" w:hAnsi="Times New Roman" w:cs="Times New Roman"/>
-              </w:rPr>
-              <w:t>Coaxial feed radius</w:t>
+              <w:t>0.203mm</w:t>
+            </w:r>
+          </w:p>
+        </w:tc>
+        <w:tc>
+          <w:tcPr>
+            <w:tcW w:w="0" w:type="auto"/>
+            <w:hideMark/>
+          </w:tcPr>
+          <w:p>
+            <w:pPr>
+              <w:jc w:val="center"/>
+              <w:cnfStyle w:val="000000000000" w:firstRow="0" w:lastRow="0" w:firstColumn="0" w:lastColumn="0" w:oddVBand="0" w:evenVBand="0" w:oddHBand="0" w:evenHBand="0" w:firstRowFirstColumn="0" w:firstRowLastColumn="0" w:lastRowFirstColumn="0" w:lastRowLastColumn="0"/>
+              <w:rPr>
+                <w:rFonts w:ascii="Times New Roman" w:eastAsia="Times New Roman" w:hAnsi="Times New Roman" w:cs="Times New Roman"/>
+              </w:rPr>
+            </w:pPr>
+            <w:r>
+              <w:rPr>
+                <w:rFonts w:ascii="Times New Roman" w:eastAsia="Times New Roman" w:hAnsi="Times New Roman" w:cs="Times New Roman"/>
+              </w:rPr>
+              <w:t>Coaxial feed height</w:t>
             </w:r>
           </w:p>
         </w:tc>
@@ -1025,7 +1027,7 @@
               <w:rPr>
                 <w:rFonts w:ascii="Times New Roman" w:eastAsia="Times New Roman" w:hAnsi="Times New Roman" w:cs="Times New Roman"/>
               </w:rPr>
-              <w:t>hcoax</w:t>
+              <w:t>rprope</w:t>
             </w:r>
             <w:proofErr w:type="spellEnd"/>
           </w:p>
@@ -1068,28 +1070,28 @@
               <w:rPr>
                 <w:rFonts w:ascii="Times New Roman" w:eastAsia="Times New Roman" w:hAnsi="Times New Roman" w:cs="Times New Roman"/>
               </w:rPr>
-              <w:t>0.203mm</w:t>
-            </w:r>
-          </w:p>
-        </w:tc>
-        <w:tc>
-          <w:tcPr>
-            <w:tcW w:w="0" w:type="auto"/>
-            <w:hideMark/>
-          </w:tcPr>
-          <w:p>
-            <w:pPr>
-              <w:jc w:val="center"/>
-              <w:cnfStyle w:val="000000100000" w:firstRow="0" w:lastRow="0" w:firstColumn="0" w:lastColumn="0" w:oddVBand="0" w:evenVBand="0" w:oddHBand="1" w:evenHBand="0" w:firstRowFirstColumn="0" w:firstRowLastColumn="0" w:lastRowFirstColumn="0" w:lastRowLastColumn="0"/>
-              <w:rPr>
-                <w:rFonts w:ascii="Times New Roman" w:eastAsia="Times New Roman" w:hAnsi="Times New Roman" w:cs="Times New Roman"/>
-              </w:rPr>
-            </w:pPr>
-            <w:r>
-              <w:rPr>
-                <w:rFonts w:ascii="Times New Roman" w:eastAsia="Times New Roman" w:hAnsi="Times New Roman" w:cs="Times New Roman"/>
-              </w:rPr>
-              <w:t>Coaxial feed height</w:t>
+              <w:t>0.07mm</w:t>
+            </w:r>
+          </w:p>
+        </w:tc>
+        <w:tc>
+          <w:tcPr>
+            <w:tcW w:w="0" w:type="auto"/>
+            <w:hideMark/>
+          </w:tcPr>
+          <w:p>
+            <w:pPr>
+              <w:jc w:val="center"/>
+              <w:cnfStyle w:val="000000100000" w:firstRow="0" w:lastRow="0" w:firstColumn="0" w:lastColumn="0" w:oddVBand="0" w:evenVBand="0" w:oddHBand="1" w:evenHBand="0" w:firstRowFirstColumn="0" w:firstRowLastColumn="0" w:lastRowFirstColumn="0" w:lastRowLastColumn="0"/>
+              <w:rPr>
+                <w:rFonts w:ascii="Times New Roman" w:eastAsia="Times New Roman" w:hAnsi="Times New Roman" w:cs="Times New Roman"/>
+              </w:rPr>
+            </w:pPr>
+            <w:r>
+              <w:rPr>
+                <w:rFonts w:ascii="Times New Roman" w:eastAsia="Times New Roman" w:hAnsi="Times New Roman" w:cs="Times New Roman"/>
+              </w:rPr>
+              <w:t>Probe radius</w:t>
             </w:r>
           </w:p>
         </w:tc>
@@ -1108,14 +1110,12 @@
                 <w:rFonts w:ascii="Times New Roman" w:eastAsia="Times New Roman" w:hAnsi="Times New Roman" w:cs="Times New Roman"/>
               </w:rPr>
             </w:pPr>
-            <w:proofErr w:type="spellStart"/>
-            <w:r>
-              <w:rPr>
-                <w:rFonts w:ascii="Times New Roman" w:eastAsia="Times New Roman" w:hAnsi="Times New Roman" w:cs="Times New Roman"/>
-              </w:rPr>
-              <w:t>rprope</w:t>
-            </w:r>
-            <w:proofErr w:type="spellEnd"/>
+            <w:r>
+              <w:rPr>
+                <w:rFonts w:ascii="Times New Roman" w:eastAsia="Times New Roman" w:hAnsi="Times New Roman" w:cs="Times New Roman"/>
+              </w:rPr>
+              <w:t>Lair</w:t>
+            </w:r>
           </w:p>
         </w:tc>
         <w:tc>
@@ -1156,28 +1156,28 @@
               <w:rPr>
                 <w:rFonts w:ascii="Times New Roman" w:eastAsia="Times New Roman" w:hAnsi="Times New Roman" w:cs="Times New Roman"/>
               </w:rPr>
-              <w:t>0.07mm</w:t>
-            </w:r>
-          </w:p>
-        </w:tc>
-        <w:tc>
-          <w:tcPr>
-            <w:tcW w:w="0" w:type="auto"/>
-            <w:hideMark/>
-          </w:tcPr>
-          <w:p>
-            <w:pPr>
-              <w:jc w:val="center"/>
-              <w:cnfStyle w:val="000000000000" w:firstRow="0" w:lastRow="0" w:firstColumn="0" w:lastColumn="0" w:oddVBand="0" w:evenVBand="0" w:oddHBand="0" w:evenHBand="0" w:firstRowFirstColumn="0" w:firstRowLastColumn="0" w:lastRowFirstColumn="0" w:lastRowLastColumn="0"/>
-              <w:rPr>
-                <w:rFonts w:ascii="Times New Roman" w:eastAsia="Times New Roman" w:hAnsi="Times New Roman" w:cs="Times New Roman"/>
-              </w:rPr>
-            </w:pPr>
-            <w:r>
-              <w:rPr>
-                <w:rFonts w:ascii="Times New Roman" w:eastAsia="Times New Roman" w:hAnsi="Times New Roman" w:cs="Times New Roman"/>
-              </w:rPr>
-              <w:t>Probe radius</w:t>
+              <w:t>16.475mm</w:t>
+            </w:r>
+          </w:p>
+        </w:tc>
+        <w:tc>
+          <w:tcPr>
+            <w:tcW w:w="0" w:type="auto"/>
+            <w:hideMark/>
+          </w:tcPr>
+          <w:p>
+            <w:pPr>
+              <w:jc w:val="center"/>
+              <w:cnfStyle w:val="000000000000" w:firstRow="0" w:lastRow="0" w:firstColumn="0" w:lastColumn="0" w:oddVBand="0" w:evenVBand="0" w:oddHBand="0" w:evenHBand="0" w:firstRowFirstColumn="0" w:firstRowLastColumn="0" w:lastRowFirstColumn="0" w:lastRowLastColumn="0"/>
+              <w:rPr>
+                <w:rFonts w:ascii="Times New Roman" w:eastAsia="Times New Roman" w:hAnsi="Times New Roman" w:cs="Times New Roman"/>
+              </w:rPr>
+            </w:pPr>
+            <w:r>
+              <w:rPr>
+                <w:rFonts w:ascii="Times New Roman" w:eastAsia="Times New Roman" w:hAnsi="Times New Roman" w:cs="Times New Roman"/>
+              </w:rPr>
+              <w:t>Airbox length</w:t>
             </w:r>
           </w:p>
         </w:tc>
@@ -1199,12 +1199,14 @@
                 <w:rFonts w:ascii="Times New Roman" w:eastAsia="Times New Roman" w:hAnsi="Times New Roman" w:cs="Times New Roman"/>
               </w:rPr>
             </w:pPr>
-            <w:r>
-              <w:rPr>
-                <w:rFonts w:ascii="Times New Roman" w:eastAsia="Times New Roman" w:hAnsi="Times New Roman" w:cs="Times New Roman"/>
-              </w:rPr>
-              <w:t>Lair</w:t>
-            </w:r>
+            <w:proofErr w:type="spellStart"/>
+            <w:r>
+              <w:rPr>
+                <w:rFonts w:ascii="Times New Roman" w:eastAsia="Times New Roman" w:hAnsi="Times New Roman" w:cs="Times New Roman"/>
+              </w:rPr>
+              <w:t>Wair</w:t>
+            </w:r>
+            <w:proofErr w:type="spellEnd"/>
           </w:p>
         </w:tc>
         <w:tc>
@@ -1245,28 +1247,28 @@
               <w:rPr>
                 <w:rFonts w:ascii="Times New Roman" w:eastAsia="Times New Roman" w:hAnsi="Times New Roman" w:cs="Times New Roman"/>
               </w:rPr>
-              <w:t>16.475mm</w:t>
-            </w:r>
-          </w:p>
-        </w:tc>
-        <w:tc>
-          <w:tcPr>
-            <w:tcW w:w="0" w:type="auto"/>
-            <w:hideMark/>
-          </w:tcPr>
-          <w:p>
-            <w:pPr>
-              <w:jc w:val="center"/>
-              <w:cnfStyle w:val="000000100000" w:firstRow="0" w:lastRow="0" w:firstColumn="0" w:lastColumn="0" w:oddVBand="0" w:evenVBand="0" w:oddHBand="1" w:evenHBand="0" w:firstRowFirstColumn="0" w:firstRowLastColumn="0" w:lastRowFirstColumn="0" w:lastRowLastColumn="0"/>
-              <w:rPr>
-                <w:rFonts w:ascii="Times New Roman" w:eastAsia="Times New Roman" w:hAnsi="Times New Roman" w:cs="Times New Roman"/>
-              </w:rPr>
-            </w:pPr>
-            <w:r>
-              <w:rPr>
-                <w:rFonts w:ascii="Times New Roman" w:eastAsia="Times New Roman" w:hAnsi="Times New Roman" w:cs="Times New Roman"/>
-              </w:rPr>
-              <w:t>Airbox length</w:t>
+              <w:t>17.609mm</w:t>
+            </w:r>
+          </w:p>
+        </w:tc>
+        <w:tc>
+          <w:tcPr>
+            <w:tcW w:w="0" w:type="auto"/>
+            <w:hideMark/>
+          </w:tcPr>
+          <w:p>
+            <w:pPr>
+              <w:jc w:val="center"/>
+              <w:cnfStyle w:val="000000100000" w:firstRow="0" w:lastRow="0" w:firstColumn="0" w:lastColumn="0" w:oddVBand="0" w:evenVBand="0" w:oddHBand="1" w:evenHBand="0" w:firstRowFirstColumn="0" w:firstRowLastColumn="0" w:lastRowFirstColumn="0" w:lastRowLastColumn="0"/>
+              <w:rPr>
+                <w:rFonts w:ascii="Times New Roman" w:eastAsia="Times New Roman" w:hAnsi="Times New Roman" w:cs="Times New Roman"/>
+              </w:rPr>
+            </w:pPr>
+            <w:r>
+              <w:rPr>
+                <w:rFonts w:ascii="Times New Roman" w:eastAsia="Times New Roman" w:hAnsi="Times New Roman" w:cs="Times New Roman"/>
+              </w:rPr>
+              <w:t>Airbox width</w:t>
             </w:r>
           </w:p>
         </w:tc>
@@ -1290,7 +1292,7 @@
               <w:rPr>
                 <w:rFonts w:ascii="Times New Roman" w:eastAsia="Times New Roman" w:hAnsi="Times New Roman" w:cs="Times New Roman"/>
               </w:rPr>
-              <w:t>Wair</w:t>
+              <w:t>xair</w:t>
             </w:r>
             <w:proofErr w:type="spellEnd"/>
           </w:p>
@@ -1333,28 +1335,28 @@
               <w:rPr>
                 <w:rFonts w:ascii="Times New Roman" w:eastAsia="Times New Roman" w:hAnsi="Times New Roman" w:cs="Times New Roman"/>
               </w:rPr>
-              <w:t>17.609mm</w:t>
-            </w:r>
-          </w:p>
-        </w:tc>
-        <w:tc>
-          <w:tcPr>
-            <w:tcW w:w="0" w:type="auto"/>
-            <w:hideMark/>
-          </w:tcPr>
-          <w:p>
-            <w:pPr>
-              <w:jc w:val="center"/>
-              <w:cnfStyle w:val="000000000000" w:firstRow="0" w:lastRow="0" w:firstColumn="0" w:lastColumn="0" w:oddVBand="0" w:evenVBand="0" w:oddHBand="0" w:evenHBand="0" w:firstRowFirstColumn="0" w:firstRowLastColumn="0" w:lastRowFirstColumn="0" w:lastRowLastColumn="0"/>
-              <w:rPr>
-                <w:rFonts w:ascii="Times New Roman" w:eastAsia="Times New Roman" w:hAnsi="Times New Roman" w:cs="Times New Roman"/>
-              </w:rPr>
-            </w:pPr>
-            <w:r>
-              <w:rPr>
-                <w:rFonts w:ascii="Times New Roman" w:eastAsia="Times New Roman" w:hAnsi="Times New Roman" w:cs="Times New Roman"/>
-              </w:rPr>
-              <w:t>Airbox width</w:t>
+              <w:t>8.2375mm</w:t>
+            </w:r>
+          </w:p>
+        </w:tc>
+        <w:tc>
+          <w:tcPr>
+            <w:tcW w:w="0" w:type="auto"/>
+            <w:hideMark/>
+          </w:tcPr>
+          <w:p>
+            <w:pPr>
+              <w:jc w:val="center"/>
+              <w:cnfStyle w:val="000000000000" w:firstRow="0" w:lastRow="0" w:firstColumn="0" w:lastColumn="0" w:oddVBand="0" w:evenVBand="0" w:oddHBand="0" w:evenHBand="0" w:firstRowFirstColumn="0" w:firstRowLastColumn="0" w:lastRowFirstColumn="0" w:lastRowLastColumn="0"/>
+              <w:rPr>
+                <w:rFonts w:ascii="Times New Roman" w:eastAsia="Times New Roman" w:hAnsi="Times New Roman" w:cs="Times New Roman"/>
+              </w:rPr>
+            </w:pPr>
+            <w:r>
+              <w:rPr>
+                <w:rFonts w:ascii="Times New Roman" w:eastAsia="Times New Roman" w:hAnsi="Times New Roman" w:cs="Times New Roman"/>
+              </w:rPr>
+              <w:t>Airbox x-center offset</w:t>
             </w:r>
           </w:p>
         </w:tc>
@@ -1381,7 +1383,7 @@
               <w:rPr>
                 <w:rFonts w:ascii="Times New Roman" w:eastAsia="Times New Roman" w:hAnsi="Times New Roman" w:cs="Times New Roman"/>
               </w:rPr>
-              <w:t>xair</w:t>
+              <w:t>yair</w:t>
             </w:r>
             <w:proofErr w:type="spellEnd"/>
           </w:p>
@@ -1424,31 +1426,29 @@
               <w:rPr>
                 <w:rFonts w:ascii="Times New Roman" w:eastAsia="Times New Roman" w:hAnsi="Times New Roman" w:cs="Times New Roman"/>
               </w:rPr>
-              <w:t>8.2375mm</w:t>
-            </w:r>
-          </w:p>
-        </w:tc>
-        <w:tc>
-          <w:tcPr>
-            <w:tcW w:w="0" w:type="auto"/>
-            <w:hideMark/>
-          </w:tcPr>
-          <w:p>
-            <w:pPr>
-              <w:jc w:val="center"/>
-              <w:cnfStyle w:val="000000100000" w:firstRow="0" w:lastRow="0" w:firstColumn="0" w:lastColumn="0" w:oddVBand="0" w:evenVBand="0" w:oddHBand="1" w:evenHBand="0" w:firstRowFirstColumn="0" w:firstRowLastColumn="0" w:lastRowFirstColumn="0" w:lastRowLastColumn="0"/>
-              <w:rPr>
-                <w:rFonts w:ascii="Times New Roman" w:eastAsia="Times New Roman" w:hAnsi="Times New Roman" w:cs="Times New Roman"/>
-              </w:rPr>
-            </w:pPr>
-            <w:r>
-              <w:rPr>
-                <w:rFonts w:ascii="Times New Roman" w:eastAsia="Times New Roman" w:hAnsi="Times New Roman" w:cs="Times New Roman"/>
-              </w:rPr>
-              <w:t>Airbox x-center offset</w:t>
-            </w:r>
-            <w:bookmarkStart w:id="0" w:name="_GoBack"/>
-            <w:bookmarkEnd w:id="0"/>
+              <w:t>8.8045mm</w:t>
+            </w:r>
+          </w:p>
+        </w:tc>
+        <w:tc>
+          <w:tcPr>
+            <w:tcW w:w="0" w:type="auto"/>
+            <w:hideMark/>
+          </w:tcPr>
+          <w:p>
+            <w:pPr>
+              <w:jc w:val="center"/>
+              <w:cnfStyle w:val="000000100000" w:firstRow="0" w:lastRow="0" w:firstColumn="0" w:lastColumn="0" w:oddVBand="0" w:evenVBand="0" w:oddHBand="1" w:evenHBand="0" w:firstRowFirstColumn="0" w:firstRowLastColumn="0" w:lastRowFirstColumn="0" w:lastRowLastColumn="0"/>
+              <w:rPr>
+                <w:rFonts w:ascii="Times New Roman" w:eastAsia="Times New Roman" w:hAnsi="Times New Roman" w:cs="Times New Roman"/>
+              </w:rPr>
+            </w:pPr>
+            <w:r>
+              <w:rPr>
+                <w:rFonts w:ascii="Times New Roman" w:eastAsia="Times New Roman" w:hAnsi="Times New Roman" w:cs="Times New Roman"/>
+              </w:rPr>
+              <w:t>Airbox y-center offset</w:t>
+            </w:r>
           </w:p>
         </w:tc>
       </w:tr>
@@ -1466,14 +1466,12 @@
                 <w:rFonts w:ascii="Times New Roman" w:eastAsia="Times New Roman" w:hAnsi="Times New Roman" w:cs="Times New Roman"/>
               </w:rPr>
             </w:pPr>
-            <w:proofErr w:type="spellStart"/>
-            <w:r>
-              <w:rPr>
-                <w:rFonts w:ascii="Times New Roman" w:eastAsia="Times New Roman" w:hAnsi="Times New Roman" w:cs="Times New Roman"/>
-              </w:rPr>
-              <w:t>yair</w:t>
-            </w:r>
-            <w:proofErr w:type="spellEnd"/>
+            <w:r>
+              <w:rPr>
+                <w:rFonts w:ascii="Times New Roman" w:eastAsia="Times New Roman" w:hAnsi="Times New Roman" w:cs="Times New Roman"/>
+              </w:rPr>
+              <w:t>hair</w:t>
+            </w:r>
           </w:p>
         </w:tc>
         <w:tc>
@@ -1514,28 +1512,28 @@
               <w:rPr>
                 <w:rFonts w:ascii="Times New Roman" w:eastAsia="Times New Roman" w:hAnsi="Times New Roman" w:cs="Times New Roman"/>
               </w:rPr>
-              <w:t>8.8045mm</w:t>
-            </w:r>
-          </w:p>
-        </w:tc>
-        <w:tc>
-          <w:tcPr>
-            <w:tcW w:w="0" w:type="auto"/>
-            <w:hideMark/>
-          </w:tcPr>
-          <w:p>
-            <w:pPr>
-              <w:jc w:val="center"/>
-              <w:cnfStyle w:val="000000000000" w:firstRow="0" w:lastRow="0" w:firstColumn="0" w:lastColumn="0" w:oddVBand="0" w:evenVBand="0" w:oddHBand="0" w:evenHBand="0" w:firstRowFirstColumn="0" w:firstRowLastColumn="0" w:lastRowFirstColumn="0" w:lastRowLastColumn="0"/>
-              <w:rPr>
-                <w:rFonts w:ascii="Times New Roman" w:eastAsia="Times New Roman" w:hAnsi="Times New Roman" w:cs="Times New Roman"/>
-              </w:rPr>
-            </w:pPr>
-            <w:r>
-              <w:rPr>
-                <w:rFonts w:ascii="Times New Roman" w:eastAsia="Times New Roman" w:hAnsi="Times New Roman" w:cs="Times New Roman"/>
-              </w:rPr>
-              <w:t>Airbox y-center offset</w:t>
+              <w:t>5mm</w:t>
+            </w:r>
+          </w:p>
+        </w:tc>
+        <w:tc>
+          <w:tcPr>
+            <w:tcW w:w="0" w:type="auto"/>
+            <w:hideMark/>
+          </w:tcPr>
+          <w:p>
+            <w:pPr>
+              <w:jc w:val="center"/>
+              <w:cnfStyle w:val="000000000000" w:firstRow="0" w:lastRow="0" w:firstColumn="0" w:lastColumn="0" w:oddVBand="0" w:evenVBand="0" w:oddHBand="0" w:evenHBand="0" w:firstRowFirstColumn="0" w:firstRowLastColumn="0" w:lastRowFirstColumn="0" w:lastRowLastColumn="0"/>
+              <w:rPr>
+                <w:rFonts w:ascii="Times New Roman" w:eastAsia="Times New Roman" w:hAnsi="Times New Roman" w:cs="Times New Roman"/>
+              </w:rPr>
+            </w:pPr>
+            <w:r>
+              <w:rPr>
+                <w:rFonts w:ascii="Times New Roman" w:eastAsia="Times New Roman" w:hAnsi="Times New Roman" w:cs="Times New Roman"/>
+              </w:rPr>
+              <w:t>Airbox height</w:t>
             </w:r>
           </w:p>
         </w:tc>
@@ -1557,12 +1555,14 @@
                 <w:rFonts w:ascii="Times New Roman" w:eastAsia="Times New Roman" w:hAnsi="Times New Roman" w:cs="Times New Roman"/>
               </w:rPr>
             </w:pPr>
-            <w:r>
-              <w:rPr>
-                <w:rFonts w:ascii="Times New Roman" w:eastAsia="Times New Roman" w:hAnsi="Times New Roman" w:cs="Times New Roman"/>
-              </w:rPr>
-              <w:t>hair</w:t>
-            </w:r>
+            <w:proofErr w:type="spellStart"/>
+            <w:r>
+              <w:rPr>
+                <w:rFonts w:ascii="Times New Roman" w:eastAsia="Times New Roman" w:hAnsi="Times New Roman" w:cs="Times New Roman"/>
+              </w:rPr>
+              <w:t>yfeed</w:t>
+            </w:r>
+            <w:proofErr w:type="spellEnd"/>
           </w:p>
         </w:tc>
         <w:tc>
@@ -1603,28 +1603,28 @@
               <w:rPr>
                 <w:rFonts w:ascii="Times New Roman" w:eastAsia="Times New Roman" w:hAnsi="Times New Roman" w:cs="Times New Roman"/>
               </w:rPr>
-              <w:t>5mm</w:t>
-            </w:r>
-          </w:p>
-        </w:tc>
-        <w:tc>
-          <w:tcPr>
-            <w:tcW w:w="0" w:type="auto"/>
-            <w:hideMark/>
-          </w:tcPr>
-          <w:p>
-            <w:pPr>
-              <w:jc w:val="center"/>
-              <w:cnfStyle w:val="000000100000" w:firstRow="0" w:lastRow="0" w:firstColumn="0" w:lastColumn="0" w:oddVBand="0" w:evenVBand="0" w:oddHBand="1" w:evenHBand="0" w:firstRowFirstColumn="0" w:firstRowLastColumn="0" w:lastRowFirstColumn="0" w:lastRowLastColumn="0"/>
-              <w:rPr>
-                <w:rFonts w:ascii="Times New Roman" w:eastAsia="Times New Roman" w:hAnsi="Times New Roman" w:cs="Times New Roman"/>
-              </w:rPr>
-            </w:pPr>
-            <w:r>
-              <w:rPr>
-                <w:rFonts w:ascii="Times New Roman" w:eastAsia="Times New Roman" w:hAnsi="Times New Roman" w:cs="Times New Roman"/>
-              </w:rPr>
-              <w:t>Airbox height</w:t>
+              <w:t>0mm</w:t>
+            </w:r>
+          </w:p>
+        </w:tc>
+        <w:tc>
+          <w:tcPr>
+            <w:tcW w:w="0" w:type="auto"/>
+            <w:hideMark/>
+          </w:tcPr>
+          <w:p>
+            <w:pPr>
+              <w:jc w:val="center"/>
+              <w:cnfStyle w:val="000000100000" w:firstRow="0" w:lastRow="0" w:firstColumn="0" w:lastColumn="0" w:oddVBand="0" w:evenVBand="0" w:oddHBand="1" w:evenHBand="0" w:firstRowFirstColumn="0" w:firstRowLastColumn="0" w:lastRowFirstColumn="0" w:lastRowLastColumn="0"/>
+              <w:rPr>
+                <w:rFonts w:ascii="Times New Roman" w:eastAsia="Times New Roman" w:hAnsi="Times New Roman" w:cs="Times New Roman"/>
+              </w:rPr>
+            </w:pPr>
+            <w:r>
+              <w:rPr>
+                <w:rFonts w:ascii="Times New Roman" w:eastAsia="Times New Roman" w:hAnsi="Times New Roman" w:cs="Times New Roman"/>
+              </w:rPr>
+              <w:t>Feed point y-offset</w:t>
             </w:r>
           </w:p>
         </w:tc>
@@ -1648,7 +1648,7 @@
               <w:rPr>
                 <w:rFonts w:ascii="Times New Roman" w:eastAsia="Times New Roman" w:hAnsi="Times New Roman" w:cs="Times New Roman"/>
               </w:rPr>
-              <w:t>yfeed</w:t>
+              <w:t>xp</w:t>
             </w:r>
             <w:proofErr w:type="spellEnd"/>
           </w:p>
@@ -1691,28 +1691,28 @@
               <w:rPr>
                 <w:rFonts w:ascii="Times New Roman" w:eastAsia="Times New Roman" w:hAnsi="Times New Roman" w:cs="Times New Roman"/>
               </w:rPr>
-              <w:t>0mm</w:t>
-            </w:r>
-          </w:p>
-        </w:tc>
-        <w:tc>
-          <w:tcPr>
-            <w:tcW w:w="0" w:type="auto"/>
-            <w:hideMark/>
-          </w:tcPr>
-          <w:p>
-            <w:pPr>
-              <w:jc w:val="center"/>
-              <w:cnfStyle w:val="000000000000" w:firstRow="0" w:lastRow="0" w:firstColumn="0" w:lastColumn="0" w:oddVBand="0" w:evenVBand="0" w:oddHBand="0" w:evenHBand="0" w:firstRowFirstColumn="0" w:firstRowLastColumn="0" w:lastRowFirstColumn="0" w:lastRowLastColumn="0"/>
-              <w:rPr>
-                <w:rFonts w:ascii="Times New Roman" w:eastAsia="Times New Roman" w:hAnsi="Times New Roman" w:cs="Times New Roman"/>
-              </w:rPr>
-            </w:pPr>
-            <w:r>
-              <w:rPr>
-                <w:rFonts w:ascii="Times New Roman" w:eastAsia="Times New Roman" w:hAnsi="Times New Roman" w:cs="Times New Roman"/>
-              </w:rPr>
-              <w:t>Feed point y-offset</w:t>
+              <w:t>-1.8165mm</w:t>
+            </w:r>
+          </w:p>
+        </w:tc>
+        <w:tc>
+          <w:tcPr>
+            <w:tcW w:w="0" w:type="auto"/>
+            <w:hideMark/>
+          </w:tcPr>
+          <w:p>
+            <w:pPr>
+              <w:jc w:val="center"/>
+              <w:cnfStyle w:val="000000000000" w:firstRow="0" w:lastRow="0" w:firstColumn="0" w:lastColumn="0" w:oddVBand="0" w:evenVBand="0" w:oddHBand="0" w:evenHBand="0" w:firstRowFirstColumn="0" w:firstRowLastColumn="0" w:lastRowFirstColumn="0" w:lastRowLastColumn="0"/>
+              <w:rPr>
+                <w:rFonts w:ascii="Times New Roman" w:eastAsia="Times New Roman" w:hAnsi="Times New Roman" w:cs="Times New Roman"/>
+              </w:rPr>
+            </w:pPr>
+            <w:r>
+              <w:rPr>
+                <w:rFonts w:ascii="Times New Roman" w:eastAsia="Times New Roman" w:hAnsi="Times New Roman" w:cs="Times New Roman"/>
+              </w:rPr>
+              <w:t>Patch x-origin</w:t>
             </w:r>
           </w:p>
         </w:tc>
@@ -1739,7 +1739,7 @@
               <w:rPr>
                 <w:rFonts w:ascii="Times New Roman" w:eastAsia="Times New Roman" w:hAnsi="Times New Roman" w:cs="Times New Roman"/>
               </w:rPr>
-              <w:t>xp</w:t>
+              <w:t>yp</w:t>
             </w:r>
             <w:proofErr w:type="spellEnd"/>
           </w:p>
@@ -1782,28 +1782,28 @@
               <w:rPr>
                 <w:rFonts w:ascii="Times New Roman" w:eastAsia="Times New Roman" w:hAnsi="Times New Roman" w:cs="Times New Roman"/>
               </w:rPr>
-              <w:t>-1.8165mm</w:t>
-            </w:r>
-          </w:p>
-        </w:tc>
-        <w:tc>
-          <w:tcPr>
-            <w:tcW w:w="0" w:type="auto"/>
-            <w:hideMark/>
-          </w:tcPr>
-          <w:p>
-            <w:pPr>
-              <w:jc w:val="center"/>
-              <w:cnfStyle w:val="000000100000" w:firstRow="0" w:lastRow="0" w:firstColumn="0" w:lastColumn="0" w:oddVBand="0" w:evenVBand="0" w:oddHBand="1" w:evenHBand="0" w:firstRowFirstColumn="0" w:firstRowLastColumn="0" w:lastRowFirstColumn="0" w:lastRowLastColumn="0"/>
-              <w:rPr>
-                <w:rFonts w:ascii="Times New Roman" w:eastAsia="Times New Roman" w:hAnsi="Times New Roman" w:cs="Times New Roman"/>
-              </w:rPr>
-            </w:pPr>
-            <w:r>
-              <w:rPr>
-                <w:rFonts w:ascii="Times New Roman" w:eastAsia="Times New Roman" w:hAnsi="Times New Roman" w:cs="Times New Roman"/>
-              </w:rPr>
-              <w:t>Patch x-origin</w:t>
+              <w:t>-2.5865mm</w:t>
+            </w:r>
+          </w:p>
+        </w:tc>
+        <w:tc>
+          <w:tcPr>
+            <w:tcW w:w="0" w:type="auto"/>
+            <w:hideMark/>
+          </w:tcPr>
+          <w:p>
+            <w:pPr>
+              <w:jc w:val="center"/>
+              <w:cnfStyle w:val="000000100000" w:firstRow="0" w:lastRow="0" w:firstColumn="0" w:lastColumn="0" w:oddVBand="0" w:evenVBand="0" w:oddHBand="1" w:evenHBand="0" w:firstRowFirstColumn="0" w:firstRowLastColumn="0" w:lastRowFirstColumn="0" w:lastRowLastColumn="0"/>
+              <w:rPr>
+                <w:rFonts w:ascii="Times New Roman" w:eastAsia="Times New Roman" w:hAnsi="Times New Roman" w:cs="Times New Roman"/>
+              </w:rPr>
+            </w:pPr>
+            <w:r>
+              <w:rPr>
+                <w:rFonts w:ascii="Times New Roman" w:eastAsia="Times New Roman" w:hAnsi="Times New Roman" w:cs="Times New Roman"/>
+              </w:rPr>
+              <w:t>Patch y-origin</w:t>
             </w:r>
           </w:p>
         </w:tc>
@@ -1827,7 +1827,7 @@
               <w:rPr>
                 <w:rFonts w:ascii="Times New Roman" w:eastAsia="Times New Roman" w:hAnsi="Times New Roman" w:cs="Times New Roman"/>
               </w:rPr>
-              <w:t>yp</w:t>
+              <w:t>hgnd</w:t>
             </w:r>
             <w:proofErr w:type="spellEnd"/>
           </w:p>
@@ -1870,97 +1870,6 @@
               <w:rPr>
                 <w:rFonts w:ascii="Times New Roman" w:eastAsia="Times New Roman" w:hAnsi="Times New Roman" w:cs="Times New Roman"/>
               </w:rPr>
-              <w:t>-2.5865mm</w:t>
-            </w:r>
-          </w:p>
-        </w:tc>
-        <w:tc>
-          <w:tcPr>
-            <w:tcW w:w="0" w:type="auto"/>
-            <w:hideMark/>
-          </w:tcPr>
-          <w:p>
-            <w:pPr>
-              <w:jc w:val="center"/>
-              <w:cnfStyle w:val="000000000000" w:firstRow="0" w:lastRow="0" w:firstColumn="0" w:lastColumn="0" w:oddVBand="0" w:evenVBand="0" w:oddHBand="0" w:evenHBand="0" w:firstRowFirstColumn="0" w:firstRowLastColumn="0" w:lastRowFirstColumn="0" w:lastRowLastColumn="0"/>
-              <w:rPr>
-                <w:rFonts w:ascii="Times New Roman" w:eastAsia="Times New Roman" w:hAnsi="Times New Roman" w:cs="Times New Roman"/>
-              </w:rPr>
-            </w:pPr>
-            <w:r>
-              <w:rPr>
-                <w:rFonts w:ascii="Times New Roman" w:eastAsia="Times New Roman" w:hAnsi="Times New Roman" w:cs="Times New Roman"/>
-              </w:rPr>
-              <w:t>Patch y-origin</w:t>
-            </w:r>
-          </w:p>
-        </w:tc>
-      </w:tr>
-      <w:tr>
-        <w:trPr>
-          <w:cnfStyle w:val="000000100000" w:firstRow="0" w:lastRow="0" w:firstColumn="0" w:lastColumn="0" w:oddVBand="0" w:evenVBand="0" w:oddHBand="1" w:evenHBand="0" w:firstRowFirstColumn="0" w:firstRowLastColumn="0" w:lastRowFirstColumn="0" w:lastRowLastColumn="0"/>
-        </w:trPr>
-        <w:tc>
-          <w:tcPr>
-            <w:cnfStyle w:val="001000000000" w:firstRow="0" w:lastRow="0" w:firstColumn="1" w:lastColumn="0" w:oddVBand="0" w:evenVBand="0" w:oddHBand="0" w:evenHBand="0" w:firstRowFirstColumn="0" w:firstRowLastColumn="0" w:lastRowFirstColumn="0" w:lastRowLastColumn="0"/>
-            <w:tcW w:w="0" w:type="auto"/>
-            <w:hideMark/>
-          </w:tcPr>
-          <w:p>
-            <w:pPr>
-              <w:jc w:val="center"/>
-              <w:rPr>
-                <w:rFonts w:ascii="Times New Roman" w:eastAsia="Times New Roman" w:hAnsi="Times New Roman" w:cs="Times New Roman"/>
-              </w:rPr>
-            </w:pPr>
-            <w:proofErr w:type="spellStart"/>
-            <w:r>
-              <w:rPr>
-                <w:rFonts w:ascii="Times New Roman" w:eastAsia="Times New Roman" w:hAnsi="Times New Roman" w:cs="Times New Roman"/>
-              </w:rPr>
-              <w:t>hgnd</w:t>
-            </w:r>
-            <w:proofErr w:type="spellEnd"/>
-          </w:p>
-        </w:tc>
-        <w:tc>
-          <w:tcPr>
-            <w:tcW w:w="0" w:type="auto"/>
-            <w:hideMark/>
-          </w:tcPr>
-          <w:p>
-            <w:pPr>
-              <w:jc w:val="center"/>
-              <w:cnfStyle w:val="000000100000" w:firstRow="0" w:lastRow="0" w:firstColumn="0" w:lastColumn="0" w:oddVBand="0" w:evenVBand="0" w:oddHBand="1" w:evenHBand="0" w:firstRowFirstColumn="0" w:firstRowLastColumn="0" w:lastRowFirstColumn="0" w:lastRowLastColumn="0"/>
-              <w:rPr>
-                <w:rFonts w:ascii="Times New Roman" w:eastAsia="Times New Roman" w:hAnsi="Times New Roman" w:cs="Times New Roman"/>
-              </w:rPr>
-            </w:pPr>
-            <w:r>
-              <w:rPr>
-                <w:rFonts w:ascii="Times New Roman" w:eastAsia="Times New Roman" w:hAnsi="Times New Roman" w:cs="Times New Roman"/>
-              </w:rPr>
-              <w:t>mm</w:t>
-            </w:r>
-          </w:p>
-        </w:tc>
-        <w:tc>
-          <w:tcPr>
-            <w:tcW w:w="0" w:type="auto"/>
-            <w:hideMark/>
-          </w:tcPr>
-          <w:p>
-            <w:pPr>
-              <w:jc w:val="center"/>
-              <w:cnfStyle w:val="000000100000" w:firstRow="0" w:lastRow="0" w:firstColumn="0" w:lastColumn="0" w:oddVBand="0" w:evenVBand="0" w:oddHBand="1" w:evenHBand="0" w:firstRowFirstColumn="0" w:firstRowLastColumn="0" w:lastRowFirstColumn="0" w:lastRowLastColumn="0"/>
-              <w:rPr>
-                <w:rFonts w:ascii="Times New Roman" w:eastAsia="Times New Roman" w:hAnsi="Times New Roman" w:cs="Times New Roman"/>
-              </w:rPr>
-            </w:pPr>
-            <w:r>
-              <w:rPr>
-                <w:rFonts w:ascii="Times New Roman" w:eastAsia="Times New Roman" w:hAnsi="Times New Roman" w:cs="Times New Roman"/>
-              </w:rPr>
               <w:t>-0.032mm</w:t>
             </w:r>
           </w:p>
@@ -1973,7 +1882,7 @@
           <w:p>
             <w:pPr>
               <w:jc w:val="center"/>
-              <w:cnfStyle w:val="000000100000" w:firstRow="0" w:lastRow="0" w:firstColumn="0" w:lastColumn="0" w:oddVBand="0" w:evenVBand="0" w:oddHBand="1" w:evenHBand="0" w:firstRowFirstColumn="0" w:firstRowLastColumn="0" w:lastRowFirstColumn="0" w:lastRowLastColumn="0"/>
+              <w:cnfStyle w:val="000000000000" w:firstRow="0" w:lastRow="0" w:firstColumn="0" w:lastColumn="0" w:oddVBand="0" w:evenVBand="0" w:oddHBand="0" w:evenHBand="0" w:firstRowFirstColumn="0" w:firstRowLastColumn="0" w:lastRowFirstColumn="0" w:lastRowLastColumn="0"/>
               <w:rPr>
                 <w:rFonts w:ascii="Times New Roman" w:eastAsia="Times New Roman" w:hAnsi="Times New Roman" w:cs="Times New Roman"/>
               </w:rPr>

</xml_diff>

<commit_message>
Added one patch results
It looks good
</commit_message>
<xml_diff>
--- a/report material/simulation results/One_Patch/Values.docx
+++ b/report material/simulation results/One_Patch/Values.docx
@@ -8,20 +8,22 @@
         <w:jc w:val="center"/>
         <w:rPr>
           <w:rFonts w:ascii="Times New Roman" w:eastAsia="Times New Roman" w:hAnsi="Times New Roman" w:cs="Times New Roman"/>
+          <w:sz w:val="30"/>
+          <w:szCs w:val="30"/>
         </w:rPr>
       </w:pPr>
     </w:p>
     <w:tbl>
       <w:tblPr>
-        <w:tblStyle w:val="GridTable4-Accent1"/>
+        <w:tblStyle w:val="GridTable5Dark-Accent1"/>
         <w:tblW w:w="0" w:type="auto"/>
         <w:tblLook w:val="04A0" w:firstRow="1" w:lastRow="0" w:firstColumn="1" w:lastColumn="0" w:noHBand="0" w:noVBand="1"/>
       </w:tblPr>
       <w:tblGrid>
-        <w:gridCol w:w="923"/>
-        <w:gridCol w:w="670"/>
-        <w:gridCol w:w="2183"/>
-        <w:gridCol w:w="2562"/>
+        <w:gridCol w:w="1100"/>
+        <w:gridCol w:w="783"/>
+        <w:gridCol w:w="2675"/>
+        <w:gridCol w:w="3149"/>
       </w:tblGrid>
       <w:tr>
         <w:trPr>
@@ -38,11 +40,15 @@
               <w:jc w:val="center"/>
               <w:rPr>
                 <w:rFonts w:ascii="Times New Roman" w:eastAsia="Times New Roman" w:hAnsi="Times New Roman" w:cs="Times New Roman"/>
-              </w:rPr>
-            </w:pPr>
-            <w:r>
-              <w:rPr>
-                <w:rFonts w:ascii="Times New Roman" w:eastAsia="Times New Roman" w:hAnsi="Times New Roman" w:cs="Times New Roman"/>
+                <w:sz w:val="30"/>
+                <w:szCs w:val="30"/>
+              </w:rPr>
+            </w:pPr>
+            <w:r>
+              <w:rPr>
+                <w:rFonts w:ascii="Times New Roman" w:eastAsia="Times New Roman" w:hAnsi="Times New Roman" w:cs="Times New Roman"/>
+                <w:sz w:val="30"/>
+                <w:szCs w:val="30"/>
               </w:rPr>
               <w:t>Name</w:t>
             </w:r>
@@ -59,11 +65,15 @@
               <w:cnfStyle w:val="100000000000" w:firstRow="1" w:lastRow="0" w:firstColumn="0" w:lastColumn="0" w:oddVBand="0" w:evenVBand="0" w:oddHBand="0" w:evenHBand="0" w:firstRowFirstColumn="0" w:firstRowLastColumn="0" w:lastRowFirstColumn="0" w:lastRowLastColumn="0"/>
               <w:rPr>
                 <w:rFonts w:ascii="Times New Roman" w:eastAsia="Times New Roman" w:hAnsi="Times New Roman" w:cs="Times New Roman"/>
-              </w:rPr>
-            </w:pPr>
-            <w:r>
-              <w:rPr>
-                <w:rFonts w:ascii="Times New Roman" w:eastAsia="Times New Roman" w:hAnsi="Times New Roman" w:cs="Times New Roman"/>
+                <w:sz w:val="30"/>
+                <w:szCs w:val="30"/>
+              </w:rPr>
+            </w:pPr>
+            <w:r>
+              <w:rPr>
+                <w:rFonts w:ascii="Times New Roman" w:eastAsia="Times New Roman" w:hAnsi="Times New Roman" w:cs="Times New Roman"/>
+                <w:sz w:val="30"/>
+                <w:szCs w:val="30"/>
               </w:rPr>
               <w:t>Unit</w:t>
             </w:r>
@@ -80,11 +90,15 @@
               <w:cnfStyle w:val="100000000000" w:firstRow="1" w:lastRow="0" w:firstColumn="0" w:lastColumn="0" w:oddVBand="0" w:evenVBand="0" w:oddHBand="0" w:evenHBand="0" w:firstRowFirstColumn="0" w:firstRowLastColumn="0" w:lastRowFirstColumn="0" w:lastRowLastColumn="0"/>
               <w:rPr>
                 <w:rFonts w:ascii="Times New Roman" w:eastAsia="Times New Roman" w:hAnsi="Times New Roman" w:cs="Times New Roman"/>
-              </w:rPr>
-            </w:pPr>
-            <w:r>
-              <w:rPr>
-                <w:rFonts w:ascii="Times New Roman" w:eastAsia="Times New Roman" w:hAnsi="Times New Roman" w:cs="Times New Roman"/>
+                <w:sz w:val="30"/>
+                <w:szCs w:val="30"/>
+              </w:rPr>
+            </w:pPr>
+            <w:r>
+              <w:rPr>
+                <w:rFonts w:ascii="Times New Roman" w:eastAsia="Times New Roman" w:hAnsi="Times New Roman" w:cs="Times New Roman"/>
+                <w:sz w:val="30"/>
+                <w:szCs w:val="30"/>
               </w:rPr>
               <w:t>"Evaluated Value"</w:t>
             </w:r>
@@ -101,11 +115,15 @@
               <w:cnfStyle w:val="100000000000" w:firstRow="1" w:lastRow="0" w:firstColumn="0" w:lastColumn="0" w:oddVBand="0" w:evenVBand="0" w:oddHBand="0" w:evenHBand="0" w:firstRowFirstColumn="0" w:firstRowLastColumn="0" w:lastRowFirstColumn="0" w:lastRowLastColumn="0"/>
               <w:rPr>
                 <w:rFonts w:ascii="Times New Roman" w:eastAsia="Times New Roman" w:hAnsi="Times New Roman" w:cs="Times New Roman"/>
-              </w:rPr>
-            </w:pPr>
-            <w:r>
-              <w:rPr>
-                <w:rFonts w:ascii="Times New Roman" w:eastAsia="Times New Roman" w:hAnsi="Times New Roman" w:cs="Times New Roman"/>
+                <w:sz w:val="30"/>
+                <w:szCs w:val="30"/>
+              </w:rPr>
+            </w:pPr>
+            <w:r>
+              <w:rPr>
+                <w:rFonts w:ascii="Times New Roman" w:eastAsia="Times New Roman" w:hAnsi="Times New Roman" w:cs="Times New Roman"/>
+                <w:sz w:val="30"/>
+                <w:szCs w:val="30"/>
               </w:rPr>
               <w:t>Description</w:t>
             </w:r>
@@ -127,12 +145,16 @@
               <w:jc w:val="center"/>
               <w:rPr>
                 <w:rFonts w:ascii="Times New Roman" w:eastAsia="Times New Roman" w:hAnsi="Times New Roman" w:cs="Times New Roman"/>
+                <w:sz w:val="30"/>
+                <w:szCs w:val="30"/>
               </w:rPr>
             </w:pPr>
             <w:proofErr w:type="spellStart"/>
             <w:r>
               <w:rPr>
                 <w:rFonts w:ascii="Times New Roman" w:eastAsia="Times New Roman" w:hAnsi="Times New Roman" w:cs="Times New Roman"/>
+                <w:sz w:val="30"/>
+                <w:szCs w:val="30"/>
               </w:rPr>
               <w:t>Lp</w:t>
             </w:r>
@@ -150,11 +172,15 @@
               <w:cnfStyle w:val="000000100000" w:firstRow="0" w:lastRow="0" w:firstColumn="0" w:lastColumn="0" w:oddVBand="0" w:evenVBand="0" w:oddHBand="1" w:evenHBand="0" w:firstRowFirstColumn="0" w:firstRowLastColumn="0" w:lastRowFirstColumn="0" w:lastRowLastColumn="0"/>
               <w:rPr>
                 <w:rFonts w:ascii="Times New Roman" w:eastAsia="Times New Roman" w:hAnsi="Times New Roman" w:cs="Times New Roman"/>
-              </w:rPr>
-            </w:pPr>
-            <w:r>
-              <w:rPr>
-                <w:rFonts w:ascii="Times New Roman" w:eastAsia="Times New Roman" w:hAnsi="Times New Roman" w:cs="Times New Roman"/>
+                <w:sz w:val="30"/>
+                <w:szCs w:val="30"/>
+              </w:rPr>
+            </w:pPr>
+            <w:r>
+              <w:rPr>
+                <w:rFonts w:ascii="Times New Roman" w:eastAsia="Times New Roman" w:hAnsi="Times New Roman" w:cs="Times New Roman"/>
+                <w:sz w:val="30"/>
+                <w:szCs w:val="30"/>
               </w:rPr>
               <w:t>mm</w:t>
             </w:r>
@@ -171,11 +197,15 @@
               <w:cnfStyle w:val="000000100000" w:firstRow="0" w:lastRow="0" w:firstColumn="0" w:lastColumn="0" w:oddVBand="0" w:evenVBand="0" w:oddHBand="1" w:evenHBand="0" w:firstRowFirstColumn="0" w:firstRowLastColumn="0" w:lastRowFirstColumn="0" w:lastRowLastColumn="0"/>
               <w:rPr>
                 <w:rFonts w:ascii="Times New Roman" w:eastAsia="Times New Roman" w:hAnsi="Times New Roman" w:cs="Times New Roman"/>
-              </w:rPr>
-            </w:pPr>
-            <w:r>
-              <w:rPr>
-                <w:rFonts w:ascii="Times New Roman" w:eastAsia="Times New Roman" w:hAnsi="Times New Roman" w:cs="Times New Roman"/>
+                <w:sz w:val="30"/>
+                <w:szCs w:val="30"/>
+              </w:rPr>
+            </w:pPr>
+            <w:r>
+              <w:rPr>
+                <w:rFonts w:ascii="Times New Roman" w:eastAsia="Times New Roman" w:hAnsi="Times New Roman" w:cs="Times New Roman"/>
+                <w:sz w:val="30"/>
+                <w:szCs w:val="30"/>
               </w:rPr>
               <w:t>3.633mm</w:t>
             </w:r>
@@ -192,11 +222,15 @@
               <w:cnfStyle w:val="000000100000" w:firstRow="0" w:lastRow="0" w:firstColumn="0" w:lastColumn="0" w:oddVBand="0" w:evenVBand="0" w:oddHBand="1" w:evenHBand="0" w:firstRowFirstColumn="0" w:firstRowLastColumn="0" w:lastRowFirstColumn="0" w:lastRowLastColumn="0"/>
               <w:rPr>
                 <w:rFonts w:ascii="Times New Roman" w:eastAsia="Times New Roman" w:hAnsi="Times New Roman" w:cs="Times New Roman"/>
-              </w:rPr>
-            </w:pPr>
-            <w:r>
-              <w:rPr>
-                <w:rFonts w:ascii="Times New Roman" w:eastAsia="Times New Roman" w:hAnsi="Times New Roman" w:cs="Times New Roman"/>
+                <w:sz w:val="30"/>
+                <w:szCs w:val="30"/>
+              </w:rPr>
+            </w:pPr>
+            <w:r>
+              <w:rPr>
+                <w:rFonts w:ascii="Times New Roman" w:eastAsia="Times New Roman" w:hAnsi="Times New Roman" w:cs="Times New Roman"/>
+                <w:sz w:val="30"/>
+                <w:szCs w:val="30"/>
               </w:rPr>
               <w:t>Patch length</w:t>
             </w:r>
@@ -215,11 +249,15 @@
               <w:jc w:val="center"/>
               <w:rPr>
                 <w:rFonts w:ascii="Times New Roman" w:eastAsia="Times New Roman" w:hAnsi="Times New Roman" w:cs="Times New Roman"/>
-              </w:rPr>
-            </w:pPr>
-            <w:r>
-              <w:rPr>
-                <w:rFonts w:ascii="Times New Roman" w:eastAsia="Times New Roman" w:hAnsi="Times New Roman" w:cs="Times New Roman"/>
+                <w:sz w:val="30"/>
+                <w:szCs w:val="30"/>
+              </w:rPr>
+            </w:pPr>
+            <w:r>
+              <w:rPr>
+                <w:rFonts w:ascii="Times New Roman" w:eastAsia="Times New Roman" w:hAnsi="Times New Roman" w:cs="Times New Roman"/>
+                <w:sz w:val="30"/>
+                <w:szCs w:val="30"/>
               </w:rPr>
               <w:t>Wp</w:t>
             </w:r>
@@ -236,11 +274,15 @@
               <w:cnfStyle w:val="000000000000" w:firstRow="0" w:lastRow="0" w:firstColumn="0" w:lastColumn="0" w:oddVBand="0" w:evenVBand="0" w:oddHBand="0" w:evenHBand="0" w:firstRowFirstColumn="0" w:firstRowLastColumn="0" w:lastRowFirstColumn="0" w:lastRowLastColumn="0"/>
               <w:rPr>
                 <w:rFonts w:ascii="Times New Roman" w:eastAsia="Times New Roman" w:hAnsi="Times New Roman" w:cs="Times New Roman"/>
-              </w:rPr>
-            </w:pPr>
-            <w:r>
-              <w:rPr>
-                <w:rFonts w:ascii="Times New Roman" w:eastAsia="Times New Roman" w:hAnsi="Times New Roman" w:cs="Times New Roman"/>
+                <w:sz w:val="30"/>
+                <w:szCs w:val="30"/>
+              </w:rPr>
+            </w:pPr>
+            <w:r>
+              <w:rPr>
+                <w:rFonts w:ascii="Times New Roman" w:eastAsia="Times New Roman" w:hAnsi="Times New Roman" w:cs="Times New Roman"/>
+                <w:sz w:val="30"/>
+                <w:szCs w:val="30"/>
               </w:rPr>
               <w:t>mm</w:t>
             </w:r>
@@ -257,11 +299,15 @@
               <w:cnfStyle w:val="000000000000" w:firstRow="0" w:lastRow="0" w:firstColumn="0" w:lastColumn="0" w:oddVBand="0" w:evenVBand="0" w:oddHBand="0" w:evenHBand="0" w:firstRowFirstColumn="0" w:firstRowLastColumn="0" w:lastRowFirstColumn="0" w:lastRowLastColumn="0"/>
               <w:rPr>
                 <w:rFonts w:ascii="Times New Roman" w:eastAsia="Times New Roman" w:hAnsi="Times New Roman" w:cs="Times New Roman"/>
-              </w:rPr>
-            </w:pPr>
-            <w:r>
-              <w:rPr>
-                <w:rFonts w:ascii="Times New Roman" w:eastAsia="Times New Roman" w:hAnsi="Times New Roman" w:cs="Times New Roman"/>
+                <w:sz w:val="30"/>
+                <w:szCs w:val="30"/>
+              </w:rPr>
+            </w:pPr>
+            <w:r>
+              <w:rPr>
+                <w:rFonts w:ascii="Times New Roman" w:eastAsia="Times New Roman" w:hAnsi="Times New Roman" w:cs="Times New Roman"/>
+                <w:sz w:val="30"/>
+                <w:szCs w:val="30"/>
               </w:rPr>
               <w:t>5.173mm</w:t>
             </w:r>
@@ -278,11 +324,15 @@
               <w:cnfStyle w:val="000000000000" w:firstRow="0" w:lastRow="0" w:firstColumn="0" w:lastColumn="0" w:oddVBand="0" w:evenVBand="0" w:oddHBand="0" w:evenHBand="0" w:firstRowFirstColumn="0" w:firstRowLastColumn="0" w:lastRowFirstColumn="0" w:lastRowLastColumn="0"/>
               <w:rPr>
                 <w:rFonts w:ascii="Times New Roman" w:eastAsia="Times New Roman" w:hAnsi="Times New Roman" w:cs="Times New Roman"/>
-              </w:rPr>
-            </w:pPr>
-            <w:r>
-              <w:rPr>
-                <w:rFonts w:ascii="Times New Roman" w:eastAsia="Times New Roman" w:hAnsi="Times New Roman" w:cs="Times New Roman"/>
+                <w:sz w:val="30"/>
+                <w:szCs w:val="30"/>
+              </w:rPr>
+            </w:pPr>
+            <w:r>
+              <w:rPr>
+                <w:rFonts w:ascii="Times New Roman" w:eastAsia="Times New Roman" w:hAnsi="Times New Roman" w:cs="Times New Roman"/>
+                <w:sz w:val="30"/>
+                <w:szCs w:val="30"/>
               </w:rPr>
               <w:t>Patch width</w:t>
             </w:r>
@@ -304,12 +354,16 @@
               <w:jc w:val="center"/>
               <w:rPr>
                 <w:rFonts w:ascii="Times New Roman" w:eastAsia="Times New Roman" w:hAnsi="Times New Roman" w:cs="Times New Roman"/>
+                <w:sz w:val="30"/>
+                <w:szCs w:val="30"/>
               </w:rPr>
             </w:pPr>
             <w:proofErr w:type="spellStart"/>
             <w:r>
               <w:rPr>
                 <w:rFonts w:ascii="Times New Roman" w:eastAsia="Times New Roman" w:hAnsi="Times New Roman" w:cs="Times New Roman"/>
+                <w:sz w:val="30"/>
+                <w:szCs w:val="30"/>
               </w:rPr>
               <w:t>hs</w:t>
             </w:r>
@@ -327,11 +381,15 @@
               <w:cnfStyle w:val="000000100000" w:firstRow="0" w:lastRow="0" w:firstColumn="0" w:lastColumn="0" w:oddVBand="0" w:evenVBand="0" w:oddHBand="1" w:evenHBand="0" w:firstRowFirstColumn="0" w:firstRowLastColumn="0" w:lastRowFirstColumn="0" w:lastRowLastColumn="0"/>
               <w:rPr>
                 <w:rFonts w:ascii="Times New Roman" w:eastAsia="Times New Roman" w:hAnsi="Times New Roman" w:cs="Times New Roman"/>
-              </w:rPr>
-            </w:pPr>
-            <w:r>
-              <w:rPr>
-                <w:rFonts w:ascii="Times New Roman" w:eastAsia="Times New Roman" w:hAnsi="Times New Roman" w:cs="Times New Roman"/>
+                <w:sz w:val="30"/>
+                <w:szCs w:val="30"/>
+              </w:rPr>
+            </w:pPr>
+            <w:r>
+              <w:rPr>
+                <w:rFonts w:ascii="Times New Roman" w:eastAsia="Times New Roman" w:hAnsi="Times New Roman" w:cs="Times New Roman"/>
+                <w:sz w:val="30"/>
+                <w:szCs w:val="30"/>
               </w:rPr>
               <w:t>mm</w:t>
             </w:r>
@@ -348,11 +406,15 @@
               <w:cnfStyle w:val="000000100000" w:firstRow="0" w:lastRow="0" w:firstColumn="0" w:lastColumn="0" w:oddVBand="0" w:evenVBand="0" w:oddHBand="1" w:evenHBand="0" w:firstRowFirstColumn="0" w:firstRowLastColumn="0" w:lastRowFirstColumn="0" w:lastRowLastColumn="0"/>
               <w:rPr>
                 <w:rFonts w:ascii="Times New Roman" w:eastAsia="Times New Roman" w:hAnsi="Times New Roman" w:cs="Times New Roman"/>
-              </w:rPr>
-            </w:pPr>
-            <w:r>
-              <w:rPr>
-                <w:rFonts w:ascii="Times New Roman" w:eastAsia="Times New Roman" w:hAnsi="Times New Roman" w:cs="Times New Roman"/>
+                <w:sz w:val="30"/>
+                <w:szCs w:val="30"/>
+              </w:rPr>
+            </w:pPr>
+            <w:r>
+              <w:rPr>
+                <w:rFonts w:ascii="Times New Roman" w:eastAsia="Times New Roman" w:hAnsi="Times New Roman" w:cs="Times New Roman"/>
+                <w:sz w:val="30"/>
+                <w:szCs w:val="30"/>
               </w:rPr>
               <w:t>0.406mm</w:t>
             </w:r>
@@ -369,11 +431,15 @@
               <w:cnfStyle w:val="000000100000" w:firstRow="0" w:lastRow="0" w:firstColumn="0" w:lastColumn="0" w:oddVBand="0" w:evenVBand="0" w:oddHBand="1" w:evenHBand="0" w:firstRowFirstColumn="0" w:firstRowLastColumn="0" w:lastRowFirstColumn="0" w:lastRowLastColumn="0"/>
               <w:rPr>
                 <w:rFonts w:ascii="Times New Roman" w:eastAsia="Times New Roman" w:hAnsi="Times New Roman" w:cs="Times New Roman"/>
-              </w:rPr>
-            </w:pPr>
-            <w:r>
-              <w:rPr>
-                <w:rFonts w:ascii="Times New Roman" w:eastAsia="Times New Roman" w:hAnsi="Times New Roman" w:cs="Times New Roman"/>
+                <w:sz w:val="30"/>
+                <w:szCs w:val="30"/>
+              </w:rPr>
+            </w:pPr>
+            <w:r>
+              <w:rPr>
+                <w:rFonts w:ascii="Times New Roman" w:eastAsia="Times New Roman" w:hAnsi="Times New Roman" w:cs="Times New Roman"/>
+                <w:sz w:val="30"/>
+                <w:szCs w:val="30"/>
               </w:rPr>
               <w:t>Substrate height</w:t>
             </w:r>
@@ -392,12 +458,16 @@
               <w:jc w:val="center"/>
               <w:rPr>
                 <w:rFonts w:ascii="Times New Roman" w:eastAsia="Times New Roman" w:hAnsi="Times New Roman" w:cs="Times New Roman"/>
+                <w:sz w:val="30"/>
+                <w:szCs w:val="30"/>
               </w:rPr>
             </w:pPr>
             <w:proofErr w:type="spellStart"/>
             <w:r>
               <w:rPr>
                 <w:rFonts w:ascii="Times New Roman" w:eastAsia="Times New Roman" w:hAnsi="Times New Roman" w:cs="Times New Roman"/>
+                <w:sz w:val="30"/>
+                <w:szCs w:val="30"/>
               </w:rPr>
               <w:t>Ws</w:t>
             </w:r>
@@ -415,11 +485,15 @@
               <w:cnfStyle w:val="000000000000" w:firstRow="0" w:lastRow="0" w:firstColumn="0" w:lastColumn="0" w:oddVBand="0" w:evenVBand="0" w:oddHBand="0" w:evenHBand="0" w:firstRowFirstColumn="0" w:firstRowLastColumn="0" w:lastRowFirstColumn="0" w:lastRowLastColumn="0"/>
               <w:rPr>
                 <w:rFonts w:ascii="Times New Roman" w:eastAsia="Times New Roman" w:hAnsi="Times New Roman" w:cs="Times New Roman"/>
-              </w:rPr>
-            </w:pPr>
-            <w:r>
-              <w:rPr>
-                <w:rFonts w:ascii="Times New Roman" w:eastAsia="Times New Roman" w:hAnsi="Times New Roman" w:cs="Times New Roman"/>
+                <w:sz w:val="30"/>
+                <w:szCs w:val="30"/>
+              </w:rPr>
+            </w:pPr>
+            <w:r>
+              <w:rPr>
+                <w:rFonts w:ascii="Times New Roman" w:eastAsia="Times New Roman" w:hAnsi="Times New Roman" w:cs="Times New Roman"/>
+                <w:sz w:val="30"/>
+                <w:szCs w:val="30"/>
               </w:rPr>
               <w:t>mm</w:t>
             </w:r>
@@ -436,11 +510,15 @@
               <w:cnfStyle w:val="000000000000" w:firstRow="0" w:lastRow="0" w:firstColumn="0" w:lastColumn="0" w:oddVBand="0" w:evenVBand="0" w:oddHBand="0" w:evenHBand="0" w:firstRowFirstColumn="0" w:firstRowLastColumn="0" w:lastRowFirstColumn="0" w:lastRowLastColumn="0"/>
               <w:rPr>
                 <w:rFonts w:ascii="Times New Roman" w:eastAsia="Times New Roman" w:hAnsi="Times New Roman" w:cs="Times New Roman"/>
-              </w:rPr>
-            </w:pPr>
-            <w:r>
-              <w:rPr>
-                <w:rFonts w:ascii="Times New Roman" w:eastAsia="Times New Roman" w:hAnsi="Times New Roman" w:cs="Times New Roman"/>
+                <w:sz w:val="30"/>
+                <w:szCs w:val="30"/>
+              </w:rPr>
+            </w:pPr>
+            <w:r>
+              <w:rPr>
+                <w:rFonts w:ascii="Times New Roman" w:eastAsia="Times New Roman" w:hAnsi="Times New Roman" w:cs="Times New Roman"/>
+                <w:sz w:val="30"/>
+                <w:szCs w:val="30"/>
               </w:rPr>
               <w:t>7.609mm</w:t>
             </w:r>
@@ -457,11 +535,15 @@
               <w:cnfStyle w:val="000000000000" w:firstRow="0" w:lastRow="0" w:firstColumn="0" w:lastColumn="0" w:oddVBand="0" w:evenVBand="0" w:oddHBand="0" w:evenHBand="0" w:firstRowFirstColumn="0" w:firstRowLastColumn="0" w:lastRowFirstColumn="0" w:lastRowLastColumn="0"/>
               <w:rPr>
                 <w:rFonts w:ascii="Times New Roman" w:eastAsia="Times New Roman" w:hAnsi="Times New Roman" w:cs="Times New Roman"/>
-              </w:rPr>
-            </w:pPr>
-            <w:r>
-              <w:rPr>
-                <w:rFonts w:ascii="Times New Roman" w:eastAsia="Times New Roman" w:hAnsi="Times New Roman" w:cs="Times New Roman"/>
+                <w:sz w:val="30"/>
+                <w:szCs w:val="30"/>
+              </w:rPr>
+            </w:pPr>
+            <w:r>
+              <w:rPr>
+                <w:rFonts w:ascii="Times New Roman" w:eastAsia="Times New Roman" w:hAnsi="Times New Roman" w:cs="Times New Roman"/>
+                <w:sz w:val="30"/>
+                <w:szCs w:val="30"/>
               </w:rPr>
               <w:t>Ground plane width</w:t>
             </w:r>
@@ -483,11 +565,15 @@
               <w:jc w:val="center"/>
               <w:rPr>
                 <w:rFonts w:ascii="Times New Roman" w:eastAsia="Times New Roman" w:hAnsi="Times New Roman" w:cs="Times New Roman"/>
-              </w:rPr>
-            </w:pPr>
-            <w:r>
-              <w:rPr>
-                <w:rFonts w:ascii="Times New Roman" w:eastAsia="Times New Roman" w:hAnsi="Times New Roman" w:cs="Times New Roman"/>
+                <w:sz w:val="30"/>
+                <w:szCs w:val="30"/>
+              </w:rPr>
+            </w:pPr>
+            <w:r>
+              <w:rPr>
+                <w:rFonts w:ascii="Times New Roman" w:eastAsia="Times New Roman" w:hAnsi="Times New Roman" w:cs="Times New Roman"/>
+                <w:sz w:val="30"/>
+                <w:szCs w:val="30"/>
               </w:rPr>
               <w:t>Ls</w:t>
             </w:r>
@@ -504,11 +590,15 @@
               <w:cnfStyle w:val="000000100000" w:firstRow="0" w:lastRow="0" w:firstColumn="0" w:lastColumn="0" w:oddVBand="0" w:evenVBand="0" w:oddHBand="1" w:evenHBand="0" w:firstRowFirstColumn="0" w:firstRowLastColumn="0" w:lastRowFirstColumn="0" w:lastRowLastColumn="0"/>
               <w:rPr>
                 <w:rFonts w:ascii="Times New Roman" w:eastAsia="Times New Roman" w:hAnsi="Times New Roman" w:cs="Times New Roman"/>
-              </w:rPr>
-            </w:pPr>
-            <w:r>
-              <w:rPr>
-                <w:rFonts w:ascii="Times New Roman" w:eastAsia="Times New Roman" w:hAnsi="Times New Roman" w:cs="Times New Roman"/>
+                <w:sz w:val="30"/>
+                <w:szCs w:val="30"/>
+              </w:rPr>
+            </w:pPr>
+            <w:r>
+              <w:rPr>
+                <w:rFonts w:ascii="Times New Roman" w:eastAsia="Times New Roman" w:hAnsi="Times New Roman" w:cs="Times New Roman"/>
+                <w:sz w:val="30"/>
+                <w:szCs w:val="30"/>
               </w:rPr>
               <w:t>mm</w:t>
             </w:r>
@@ -525,11 +615,15 @@
               <w:cnfStyle w:val="000000100000" w:firstRow="0" w:lastRow="0" w:firstColumn="0" w:lastColumn="0" w:oddVBand="0" w:evenVBand="0" w:oddHBand="1" w:evenHBand="0" w:firstRowFirstColumn="0" w:firstRowLastColumn="0" w:lastRowFirstColumn="0" w:lastRowLastColumn="0"/>
               <w:rPr>
                 <w:rFonts w:ascii="Times New Roman" w:eastAsia="Times New Roman" w:hAnsi="Times New Roman" w:cs="Times New Roman"/>
-              </w:rPr>
-            </w:pPr>
-            <w:r>
-              <w:rPr>
-                <w:rFonts w:ascii="Times New Roman" w:eastAsia="Times New Roman" w:hAnsi="Times New Roman" w:cs="Times New Roman"/>
+                <w:sz w:val="30"/>
+                <w:szCs w:val="30"/>
+              </w:rPr>
+            </w:pPr>
+            <w:r>
+              <w:rPr>
+                <w:rFonts w:ascii="Times New Roman" w:eastAsia="Times New Roman" w:hAnsi="Times New Roman" w:cs="Times New Roman"/>
+                <w:sz w:val="30"/>
+                <w:szCs w:val="30"/>
               </w:rPr>
               <w:t>6.475mm</w:t>
             </w:r>
@@ -546,11 +640,15 @@
               <w:cnfStyle w:val="000000100000" w:firstRow="0" w:lastRow="0" w:firstColumn="0" w:lastColumn="0" w:oddVBand="0" w:evenVBand="0" w:oddHBand="1" w:evenHBand="0" w:firstRowFirstColumn="0" w:firstRowLastColumn="0" w:lastRowFirstColumn="0" w:lastRowLastColumn="0"/>
               <w:rPr>
                 <w:rFonts w:ascii="Times New Roman" w:eastAsia="Times New Roman" w:hAnsi="Times New Roman" w:cs="Times New Roman"/>
-              </w:rPr>
-            </w:pPr>
-            <w:r>
-              <w:rPr>
-                <w:rFonts w:ascii="Times New Roman" w:eastAsia="Times New Roman" w:hAnsi="Times New Roman" w:cs="Times New Roman"/>
+                <w:sz w:val="30"/>
+                <w:szCs w:val="30"/>
+              </w:rPr>
+            </w:pPr>
+            <w:r>
+              <w:rPr>
+                <w:rFonts w:ascii="Times New Roman" w:eastAsia="Times New Roman" w:hAnsi="Times New Roman" w:cs="Times New Roman"/>
+                <w:sz w:val="30"/>
+                <w:szCs w:val="30"/>
               </w:rPr>
               <w:t>Ground plane length</w:t>
             </w:r>
@@ -569,12 +667,16 @@
               <w:jc w:val="center"/>
               <w:rPr>
                 <w:rFonts w:ascii="Times New Roman" w:eastAsia="Times New Roman" w:hAnsi="Times New Roman" w:cs="Times New Roman"/>
+                <w:sz w:val="30"/>
+                <w:szCs w:val="30"/>
               </w:rPr>
             </w:pPr>
             <w:proofErr w:type="spellStart"/>
             <w:r>
               <w:rPr>
                 <w:rFonts w:ascii="Times New Roman" w:eastAsia="Times New Roman" w:hAnsi="Times New Roman" w:cs="Times New Roman"/>
+                <w:sz w:val="30"/>
+                <w:szCs w:val="30"/>
               </w:rPr>
               <w:t>xsub</w:t>
             </w:r>
@@ -592,11 +694,15 @@
               <w:cnfStyle w:val="000000000000" w:firstRow="0" w:lastRow="0" w:firstColumn="0" w:lastColumn="0" w:oddVBand="0" w:evenVBand="0" w:oddHBand="0" w:evenHBand="0" w:firstRowFirstColumn="0" w:firstRowLastColumn="0" w:lastRowFirstColumn="0" w:lastRowLastColumn="0"/>
               <w:rPr>
                 <w:rFonts w:ascii="Times New Roman" w:eastAsia="Times New Roman" w:hAnsi="Times New Roman" w:cs="Times New Roman"/>
-              </w:rPr>
-            </w:pPr>
-            <w:r>
-              <w:rPr>
-                <w:rFonts w:ascii="Times New Roman" w:eastAsia="Times New Roman" w:hAnsi="Times New Roman" w:cs="Times New Roman"/>
+                <w:sz w:val="30"/>
+                <w:szCs w:val="30"/>
+              </w:rPr>
+            </w:pPr>
+            <w:r>
+              <w:rPr>
+                <w:rFonts w:ascii="Times New Roman" w:eastAsia="Times New Roman" w:hAnsi="Times New Roman" w:cs="Times New Roman"/>
+                <w:sz w:val="30"/>
+                <w:szCs w:val="30"/>
               </w:rPr>
               <w:t>mm</w:t>
             </w:r>
@@ -613,11 +719,15 @@
               <w:cnfStyle w:val="000000000000" w:firstRow="0" w:lastRow="0" w:firstColumn="0" w:lastColumn="0" w:oddVBand="0" w:evenVBand="0" w:oddHBand="0" w:evenHBand="0" w:firstRowFirstColumn="0" w:firstRowLastColumn="0" w:lastRowFirstColumn="0" w:lastRowLastColumn="0"/>
               <w:rPr>
                 <w:rFonts w:ascii="Times New Roman" w:eastAsia="Times New Roman" w:hAnsi="Times New Roman" w:cs="Times New Roman"/>
-              </w:rPr>
-            </w:pPr>
-            <w:r>
-              <w:rPr>
-                <w:rFonts w:ascii="Times New Roman" w:eastAsia="Times New Roman" w:hAnsi="Times New Roman" w:cs="Times New Roman"/>
+                <w:sz w:val="30"/>
+                <w:szCs w:val="30"/>
+              </w:rPr>
+            </w:pPr>
+            <w:r>
+              <w:rPr>
+                <w:rFonts w:ascii="Times New Roman" w:eastAsia="Times New Roman" w:hAnsi="Times New Roman" w:cs="Times New Roman"/>
+                <w:sz w:val="30"/>
+                <w:szCs w:val="30"/>
               </w:rPr>
               <w:t>-3.2375mm</w:t>
             </w:r>
@@ -634,11 +744,15 @@
               <w:cnfStyle w:val="000000000000" w:firstRow="0" w:lastRow="0" w:firstColumn="0" w:lastColumn="0" w:oddVBand="0" w:evenVBand="0" w:oddHBand="0" w:evenHBand="0" w:firstRowFirstColumn="0" w:firstRowLastColumn="0" w:lastRowFirstColumn="0" w:lastRowLastColumn="0"/>
               <w:rPr>
                 <w:rFonts w:ascii="Times New Roman" w:eastAsia="Times New Roman" w:hAnsi="Times New Roman" w:cs="Times New Roman"/>
-              </w:rPr>
-            </w:pPr>
-            <w:r>
-              <w:rPr>
-                <w:rFonts w:ascii="Times New Roman" w:eastAsia="Times New Roman" w:hAnsi="Times New Roman" w:cs="Times New Roman"/>
+                <w:sz w:val="30"/>
+                <w:szCs w:val="30"/>
+              </w:rPr>
+            </w:pPr>
+            <w:r>
+              <w:rPr>
+                <w:rFonts w:ascii="Times New Roman" w:eastAsia="Times New Roman" w:hAnsi="Times New Roman" w:cs="Times New Roman"/>
+                <w:sz w:val="30"/>
+                <w:szCs w:val="30"/>
               </w:rPr>
               <w:t>Substrate center x-offset</w:t>
             </w:r>
@@ -660,12 +774,16 @@
               <w:jc w:val="center"/>
               <w:rPr>
                 <w:rFonts w:ascii="Times New Roman" w:eastAsia="Times New Roman" w:hAnsi="Times New Roman" w:cs="Times New Roman"/>
+                <w:sz w:val="30"/>
+                <w:szCs w:val="30"/>
               </w:rPr>
             </w:pPr>
             <w:proofErr w:type="spellStart"/>
             <w:r>
               <w:rPr>
                 <w:rFonts w:ascii="Times New Roman" w:eastAsia="Times New Roman" w:hAnsi="Times New Roman" w:cs="Times New Roman"/>
+                <w:sz w:val="30"/>
+                <w:szCs w:val="30"/>
               </w:rPr>
               <w:t>ysub</w:t>
             </w:r>
@@ -683,11 +801,15 @@
               <w:cnfStyle w:val="000000100000" w:firstRow="0" w:lastRow="0" w:firstColumn="0" w:lastColumn="0" w:oddVBand="0" w:evenVBand="0" w:oddHBand="1" w:evenHBand="0" w:firstRowFirstColumn="0" w:firstRowLastColumn="0" w:lastRowFirstColumn="0" w:lastRowLastColumn="0"/>
               <w:rPr>
                 <w:rFonts w:ascii="Times New Roman" w:eastAsia="Times New Roman" w:hAnsi="Times New Roman" w:cs="Times New Roman"/>
-              </w:rPr>
-            </w:pPr>
-            <w:r>
-              <w:rPr>
-                <w:rFonts w:ascii="Times New Roman" w:eastAsia="Times New Roman" w:hAnsi="Times New Roman" w:cs="Times New Roman"/>
+                <w:sz w:val="30"/>
+                <w:szCs w:val="30"/>
+              </w:rPr>
+            </w:pPr>
+            <w:r>
+              <w:rPr>
+                <w:rFonts w:ascii="Times New Roman" w:eastAsia="Times New Roman" w:hAnsi="Times New Roman" w:cs="Times New Roman"/>
+                <w:sz w:val="30"/>
+                <w:szCs w:val="30"/>
               </w:rPr>
               <w:t>mm</w:t>
             </w:r>
@@ -704,11 +826,15 @@
               <w:cnfStyle w:val="000000100000" w:firstRow="0" w:lastRow="0" w:firstColumn="0" w:lastColumn="0" w:oddVBand="0" w:evenVBand="0" w:oddHBand="1" w:evenHBand="0" w:firstRowFirstColumn="0" w:firstRowLastColumn="0" w:lastRowFirstColumn="0" w:lastRowLastColumn="0"/>
               <w:rPr>
                 <w:rFonts w:ascii="Times New Roman" w:eastAsia="Times New Roman" w:hAnsi="Times New Roman" w:cs="Times New Roman"/>
-              </w:rPr>
-            </w:pPr>
-            <w:r>
-              <w:rPr>
-                <w:rFonts w:ascii="Times New Roman" w:eastAsia="Times New Roman" w:hAnsi="Times New Roman" w:cs="Times New Roman"/>
+                <w:sz w:val="30"/>
+                <w:szCs w:val="30"/>
+              </w:rPr>
+            </w:pPr>
+            <w:r>
+              <w:rPr>
+                <w:rFonts w:ascii="Times New Roman" w:eastAsia="Times New Roman" w:hAnsi="Times New Roman" w:cs="Times New Roman"/>
+                <w:sz w:val="30"/>
+                <w:szCs w:val="30"/>
               </w:rPr>
               <w:t>-3.8045mm</w:t>
             </w:r>
@@ -725,11 +851,15 @@
               <w:cnfStyle w:val="000000100000" w:firstRow="0" w:lastRow="0" w:firstColumn="0" w:lastColumn="0" w:oddVBand="0" w:evenVBand="0" w:oddHBand="1" w:evenHBand="0" w:firstRowFirstColumn="0" w:firstRowLastColumn="0" w:lastRowFirstColumn="0" w:lastRowLastColumn="0"/>
               <w:rPr>
                 <w:rFonts w:ascii="Times New Roman" w:eastAsia="Times New Roman" w:hAnsi="Times New Roman" w:cs="Times New Roman"/>
-              </w:rPr>
-            </w:pPr>
-            <w:r>
-              <w:rPr>
-                <w:rFonts w:ascii="Times New Roman" w:eastAsia="Times New Roman" w:hAnsi="Times New Roman" w:cs="Times New Roman"/>
+                <w:sz w:val="30"/>
+                <w:szCs w:val="30"/>
+              </w:rPr>
+            </w:pPr>
+            <w:r>
+              <w:rPr>
+                <w:rFonts w:ascii="Times New Roman" w:eastAsia="Times New Roman" w:hAnsi="Times New Roman" w:cs="Times New Roman"/>
+                <w:sz w:val="30"/>
+                <w:szCs w:val="30"/>
               </w:rPr>
               <w:t>Substrate center y-offset</w:t>
             </w:r>
@@ -748,12 +878,16 @@
               <w:jc w:val="center"/>
               <w:rPr>
                 <w:rFonts w:ascii="Times New Roman" w:eastAsia="Times New Roman" w:hAnsi="Times New Roman" w:cs="Times New Roman"/>
+                <w:sz w:val="30"/>
+                <w:szCs w:val="30"/>
               </w:rPr>
             </w:pPr>
             <w:proofErr w:type="spellStart"/>
             <w:r>
               <w:rPr>
                 <w:rFonts w:ascii="Times New Roman" w:eastAsia="Times New Roman" w:hAnsi="Times New Roman" w:cs="Times New Roman"/>
+                <w:sz w:val="30"/>
+                <w:szCs w:val="30"/>
               </w:rPr>
               <w:t>xfeed</w:t>
             </w:r>
@@ -771,11 +905,15 @@
               <w:cnfStyle w:val="000000000000" w:firstRow="0" w:lastRow="0" w:firstColumn="0" w:lastColumn="0" w:oddVBand="0" w:evenVBand="0" w:oddHBand="0" w:evenHBand="0" w:firstRowFirstColumn="0" w:firstRowLastColumn="0" w:lastRowFirstColumn="0" w:lastRowLastColumn="0"/>
               <w:rPr>
                 <w:rFonts w:ascii="Times New Roman" w:eastAsia="Times New Roman" w:hAnsi="Times New Roman" w:cs="Times New Roman"/>
-              </w:rPr>
-            </w:pPr>
-            <w:r>
-              <w:rPr>
-                <w:rFonts w:ascii="Times New Roman" w:eastAsia="Times New Roman" w:hAnsi="Times New Roman" w:cs="Times New Roman"/>
+                <w:sz w:val="30"/>
+                <w:szCs w:val="30"/>
+              </w:rPr>
+            </w:pPr>
+            <w:r>
+              <w:rPr>
+                <w:rFonts w:ascii="Times New Roman" w:eastAsia="Times New Roman" w:hAnsi="Times New Roman" w:cs="Times New Roman"/>
+                <w:sz w:val="30"/>
+                <w:szCs w:val="30"/>
               </w:rPr>
               <w:t>mm</w:t>
             </w:r>
@@ -792,11 +930,15 @@
               <w:cnfStyle w:val="000000000000" w:firstRow="0" w:lastRow="0" w:firstColumn="0" w:lastColumn="0" w:oddVBand="0" w:evenVBand="0" w:oddHBand="0" w:evenHBand="0" w:firstRowFirstColumn="0" w:firstRowLastColumn="0" w:lastRowFirstColumn="0" w:lastRowLastColumn="0"/>
               <w:rPr>
                 <w:rFonts w:ascii="Times New Roman" w:eastAsia="Times New Roman" w:hAnsi="Times New Roman" w:cs="Times New Roman"/>
-              </w:rPr>
-            </w:pPr>
-            <w:r>
-              <w:rPr>
-                <w:rFonts w:ascii="Times New Roman" w:eastAsia="Times New Roman" w:hAnsi="Times New Roman" w:cs="Times New Roman"/>
+                <w:sz w:val="30"/>
+                <w:szCs w:val="30"/>
+              </w:rPr>
+            </w:pPr>
+            <w:r>
+              <w:rPr>
+                <w:rFonts w:ascii="Times New Roman" w:eastAsia="Times New Roman" w:hAnsi="Times New Roman" w:cs="Times New Roman"/>
+                <w:sz w:val="30"/>
+                <w:szCs w:val="30"/>
               </w:rPr>
               <w:t>1.2mm</w:t>
             </w:r>
@@ -813,11 +955,15 @@
               <w:cnfStyle w:val="000000000000" w:firstRow="0" w:lastRow="0" w:firstColumn="0" w:lastColumn="0" w:oddVBand="0" w:evenVBand="0" w:oddHBand="0" w:evenHBand="0" w:firstRowFirstColumn="0" w:firstRowLastColumn="0" w:lastRowFirstColumn="0" w:lastRowLastColumn="0"/>
               <w:rPr>
                 <w:rFonts w:ascii="Times New Roman" w:eastAsia="Times New Roman" w:hAnsi="Times New Roman" w:cs="Times New Roman"/>
-              </w:rPr>
-            </w:pPr>
-            <w:r>
-              <w:rPr>
-                <w:rFonts w:ascii="Times New Roman" w:eastAsia="Times New Roman" w:hAnsi="Times New Roman" w:cs="Times New Roman"/>
+                <w:sz w:val="30"/>
+                <w:szCs w:val="30"/>
+              </w:rPr>
+            </w:pPr>
+            <w:r>
+              <w:rPr>
+                <w:rFonts w:ascii="Times New Roman" w:eastAsia="Times New Roman" w:hAnsi="Times New Roman" w:cs="Times New Roman"/>
+                <w:sz w:val="30"/>
+                <w:szCs w:val="30"/>
               </w:rPr>
               <w:t>Feed point x-offset</w:t>
             </w:r>
@@ -839,14 +985,16 @@
               <w:jc w:val="center"/>
               <w:rPr>
                 <w:rFonts w:ascii="Times New Roman" w:eastAsia="Times New Roman" w:hAnsi="Times New Roman" w:cs="Times New Roman"/>
-              </w:rPr>
-            </w:pPr>
-            <w:bookmarkStart w:id="0" w:name="_GoBack"/>
-            <w:bookmarkEnd w:id="0"/>
+                <w:sz w:val="30"/>
+                <w:szCs w:val="30"/>
+              </w:rPr>
+            </w:pPr>
             <w:proofErr w:type="spellStart"/>
             <w:r>
               <w:rPr>
                 <w:rFonts w:ascii="Times New Roman" w:eastAsia="Times New Roman" w:hAnsi="Times New Roman" w:cs="Times New Roman"/>
+                <w:sz w:val="30"/>
+                <w:szCs w:val="30"/>
               </w:rPr>
               <w:t>rcoax</w:t>
             </w:r>
@@ -864,11 +1012,15 @@
               <w:cnfStyle w:val="000000100000" w:firstRow="0" w:lastRow="0" w:firstColumn="0" w:lastColumn="0" w:oddVBand="0" w:evenVBand="0" w:oddHBand="1" w:evenHBand="0" w:firstRowFirstColumn="0" w:firstRowLastColumn="0" w:lastRowFirstColumn="0" w:lastRowLastColumn="0"/>
               <w:rPr>
                 <w:rFonts w:ascii="Times New Roman" w:eastAsia="Times New Roman" w:hAnsi="Times New Roman" w:cs="Times New Roman"/>
-              </w:rPr>
-            </w:pPr>
-            <w:r>
-              <w:rPr>
-                <w:rFonts w:ascii="Times New Roman" w:eastAsia="Times New Roman" w:hAnsi="Times New Roman" w:cs="Times New Roman"/>
+                <w:sz w:val="30"/>
+                <w:szCs w:val="30"/>
+              </w:rPr>
+            </w:pPr>
+            <w:r>
+              <w:rPr>
+                <w:rFonts w:ascii="Times New Roman" w:eastAsia="Times New Roman" w:hAnsi="Times New Roman" w:cs="Times New Roman"/>
+                <w:sz w:val="30"/>
+                <w:szCs w:val="30"/>
               </w:rPr>
               <w:t>mm</w:t>
             </w:r>
@@ -885,11 +1037,15 @@
               <w:cnfStyle w:val="000000100000" w:firstRow="0" w:lastRow="0" w:firstColumn="0" w:lastColumn="0" w:oddVBand="0" w:evenVBand="0" w:oddHBand="1" w:evenHBand="0" w:firstRowFirstColumn="0" w:firstRowLastColumn="0" w:lastRowFirstColumn="0" w:lastRowLastColumn="0"/>
               <w:rPr>
                 <w:rFonts w:ascii="Times New Roman" w:eastAsia="Times New Roman" w:hAnsi="Times New Roman" w:cs="Times New Roman"/>
-              </w:rPr>
-            </w:pPr>
-            <w:r>
-              <w:rPr>
-                <w:rFonts w:ascii="Times New Roman" w:eastAsia="Times New Roman" w:hAnsi="Times New Roman" w:cs="Times New Roman"/>
+                <w:sz w:val="30"/>
+                <w:szCs w:val="30"/>
+              </w:rPr>
+            </w:pPr>
+            <w:r>
+              <w:rPr>
+                <w:rFonts w:ascii="Times New Roman" w:eastAsia="Times New Roman" w:hAnsi="Times New Roman" w:cs="Times New Roman"/>
+                <w:sz w:val="30"/>
+                <w:szCs w:val="30"/>
               </w:rPr>
               <w:t>0.14mm</w:t>
             </w:r>
@@ -906,11 +1062,15 @@
               <w:cnfStyle w:val="000000100000" w:firstRow="0" w:lastRow="0" w:firstColumn="0" w:lastColumn="0" w:oddVBand="0" w:evenVBand="0" w:oddHBand="1" w:evenHBand="0" w:firstRowFirstColumn="0" w:firstRowLastColumn="0" w:lastRowFirstColumn="0" w:lastRowLastColumn="0"/>
               <w:rPr>
                 <w:rFonts w:ascii="Times New Roman" w:eastAsia="Times New Roman" w:hAnsi="Times New Roman" w:cs="Times New Roman"/>
-              </w:rPr>
-            </w:pPr>
-            <w:r>
-              <w:rPr>
-                <w:rFonts w:ascii="Times New Roman" w:eastAsia="Times New Roman" w:hAnsi="Times New Roman" w:cs="Times New Roman"/>
+                <w:sz w:val="30"/>
+                <w:szCs w:val="30"/>
+              </w:rPr>
+            </w:pPr>
+            <w:r>
+              <w:rPr>
+                <w:rFonts w:ascii="Times New Roman" w:eastAsia="Times New Roman" w:hAnsi="Times New Roman" w:cs="Times New Roman"/>
+                <w:sz w:val="30"/>
+                <w:szCs w:val="30"/>
               </w:rPr>
               <w:t>Coaxial feed radius</w:t>
             </w:r>
@@ -929,12 +1089,16 @@
               <w:jc w:val="center"/>
               <w:rPr>
                 <w:rFonts w:ascii="Times New Roman" w:eastAsia="Times New Roman" w:hAnsi="Times New Roman" w:cs="Times New Roman"/>
+                <w:sz w:val="30"/>
+                <w:szCs w:val="30"/>
               </w:rPr>
             </w:pPr>
             <w:proofErr w:type="spellStart"/>
             <w:r>
               <w:rPr>
                 <w:rFonts w:ascii="Times New Roman" w:eastAsia="Times New Roman" w:hAnsi="Times New Roman" w:cs="Times New Roman"/>
+                <w:sz w:val="30"/>
+                <w:szCs w:val="30"/>
               </w:rPr>
               <w:t>hcoax</w:t>
             </w:r>
@@ -952,11 +1116,15 @@
               <w:cnfStyle w:val="000000000000" w:firstRow="0" w:lastRow="0" w:firstColumn="0" w:lastColumn="0" w:oddVBand="0" w:evenVBand="0" w:oddHBand="0" w:evenHBand="0" w:firstRowFirstColumn="0" w:firstRowLastColumn="0" w:lastRowFirstColumn="0" w:lastRowLastColumn="0"/>
               <w:rPr>
                 <w:rFonts w:ascii="Times New Roman" w:eastAsia="Times New Roman" w:hAnsi="Times New Roman" w:cs="Times New Roman"/>
-              </w:rPr>
-            </w:pPr>
-            <w:r>
-              <w:rPr>
-                <w:rFonts w:ascii="Times New Roman" w:eastAsia="Times New Roman" w:hAnsi="Times New Roman" w:cs="Times New Roman"/>
+                <w:sz w:val="30"/>
+                <w:szCs w:val="30"/>
+              </w:rPr>
+            </w:pPr>
+            <w:r>
+              <w:rPr>
+                <w:rFonts w:ascii="Times New Roman" w:eastAsia="Times New Roman" w:hAnsi="Times New Roman" w:cs="Times New Roman"/>
+                <w:sz w:val="30"/>
+                <w:szCs w:val="30"/>
               </w:rPr>
               <w:t>mm</w:t>
             </w:r>
@@ -973,11 +1141,15 @@
               <w:cnfStyle w:val="000000000000" w:firstRow="0" w:lastRow="0" w:firstColumn="0" w:lastColumn="0" w:oddVBand="0" w:evenVBand="0" w:oddHBand="0" w:evenHBand="0" w:firstRowFirstColumn="0" w:firstRowLastColumn="0" w:lastRowFirstColumn="0" w:lastRowLastColumn="0"/>
               <w:rPr>
                 <w:rFonts w:ascii="Times New Roman" w:eastAsia="Times New Roman" w:hAnsi="Times New Roman" w:cs="Times New Roman"/>
-              </w:rPr>
-            </w:pPr>
-            <w:r>
-              <w:rPr>
-                <w:rFonts w:ascii="Times New Roman" w:eastAsia="Times New Roman" w:hAnsi="Times New Roman" w:cs="Times New Roman"/>
+                <w:sz w:val="30"/>
+                <w:szCs w:val="30"/>
+              </w:rPr>
+            </w:pPr>
+            <w:r>
+              <w:rPr>
+                <w:rFonts w:ascii="Times New Roman" w:eastAsia="Times New Roman" w:hAnsi="Times New Roman" w:cs="Times New Roman"/>
+                <w:sz w:val="30"/>
+                <w:szCs w:val="30"/>
               </w:rPr>
               <w:t>0.203mm</w:t>
             </w:r>
@@ -994,11 +1166,15 @@
               <w:cnfStyle w:val="000000000000" w:firstRow="0" w:lastRow="0" w:firstColumn="0" w:lastColumn="0" w:oddVBand="0" w:evenVBand="0" w:oddHBand="0" w:evenHBand="0" w:firstRowFirstColumn="0" w:firstRowLastColumn="0" w:lastRowFirstColumn="0" w:lastRowLastColumn="0"/>
               <w:rPr>
                 <w:rFonts w:ascii="Times New Roman" w:eastAsia="Times New Roman" w:hAnsi="Times New Roman" w:cs="Times New Roman"/>
-              </w:rPr>
-            </w:pPr>
-            <w:r>
-              <w:rPr>
-                <w:rFonts w:ascii="Times New Roman" w:eastAsia="Times New Roman" w:hAnsi="Times New Roman" w:cs="Times New Roman"/>
+                <w:sz w:val="30"/>
+                <w:szCs w:val="30"/>
+              </w:rPr>
+            </w:pPr>
+            <w:r>
+              <w:rPr>
+                <w:rFonts w:ascii="Times New Roman" w:eastAsia="Times New Roman" w:hAnsi="Times New Roman" w:cs="Times New Roman"/>
+                <w:sz w:val="30"/>
+                <w:szCs w:val="30"/>
               </w:rPr>
               <w:t>Coaxial feed height</w:t>
             </w:r>
@@ -1020,12 +1196,16 @@
               <w:jc w:val="center"/>
               <w:rPr>
                 <w:rFonts w:ascii="Times New Roman" w:eastAsia="Times New Roman" w:hAnsi="Times New Roman" w:cs="Times New Roman"/>
+                <w:sz w:val="30"/>
+                <w:szCs w:val="30"/>
               </w:rPr>
             </w:pPr>
             <w:proofErr w:type="spellStart"/>
             <w:r>
               <w:rPr>
                 <w:rFonts w:ascii="Times New Roman" w:eastAsia="Times New Roman" w:hAnsi="Times New Roman" w:cs="Times New Roman"/>
+                <w:sz w:val="30"/>
+                <w:szCs w:val="30"/>
               </w:rPr>
               <w:t>rprope</w:t>
             </w:r>
@@ -1043,11 +1223,15 @@
               <w:cnfStyle w:val="000000100000" w:firstRow="0" w:lastRow="0" w:firstColumn="0" w:lastColumn="0" w:oddVBand="0" w:evenVBand="0" w:oddHBand="1" w:evenHBand="0" w:firstRowFirstColumn="0" w:firstRowLastColumn="0" w:lastRowFirstColumn="0" w:lastRowLastColumn="0"/>
               <w:rPr>
                 <w:rFonts w:ascii="Times New Roman" w:eastAsia="Times New Roman" w:hAnsi="Times New Roman" w:cs="Times New Roman"/>
-              </w:rPr>
-            </w:pPr>
-            <w:r>
-              <w:rPr>
-                <w:rFonts w:ascii="Times New Roman" w:eastAsia="Times New Roman" w:hAnsi="Times New Roman" w:cs="Times New Roman"/>
+                <w:sz w:val="30"/>
+                <w:szCs w:val="30"/>
+              </w:rPr>
+            </w:pPr>
+            <w:r>
+              <w:rPr>
+                <w:rFonts w:ascii="Times New Roman" w:eastAsia="Times New Roman" w:hAnsi="Times New Roman" w:cs="Times New Roman"/>
+                <w:sz w:val="30"/>
+                <w:szCs w:val="30"/>
               </w:rPr>
               <w:t>mm</w:t>
             </w:r>
@@ -1064,11 +1248,15 @@
               <w:cnfStyle w:val="000000100000" w:firstRow="0" w:lastRow="0" w:firstColumn="0" w:lastColumn="0" w:oddVBand="0" w:evenVBand="0" w:oddHBand="1" w:evenHBand="0" w:firstRowFirstColumn="0" w:firstRowLastColumn="0" w:lastRowFirstColumn="0" w:lastRowLastColumn="0"/>
               <w:rPr>
                 <w:rFonts w:ascii="Times New Roman" w:eastAsia="Times New Roman" w:hAnsi="Times New Roman" w:cs="Times New Roman"/>
-              </w:rPr>
-            </w:pPr>
-            <w:r>
-              <w:rPr>
-                <w:rFonts w:ascii="Times New Roman" w:eastAsia="Times New Roman" w:hAnsi="Times New Roman" w:cs="Times New Roman"/>
+                <w:sz w:val="30"/>
+                <w:szCs w:val="30"/>
+              </w:rPr>
+            </w:pPr>
+            <w:r>
+              <w:rPr>
+                <w:rFonts w:ascii="Times New Roman" w:eastAsia="Times New Roman" w:hAnsi="Times New Roman" w:cs="Times New Roman"/>
+                <w:sz w:val="30"/>
+                <w:szCs w:val="30"/>
               </w:rPr>
               <w:t>0.07mm</w:t>
             </w:r>
@@ -1085,11 +1273,15 @@
               <w:cnfStyle w:val="000000100000" w:firstRow="0" w:lastRow="0" w:firstColumn="0" w:lastColumn="0" w:oddVBand="0" w:evenVBand="0" w:oddHBand="1" w:evenHBand="0" w:firstRowFirstColumn="0" w:firstRowLastColumn="0" w:lastRowFirstColumn="0" w:lastRowLastColumn="0"/>
               <w:rPr>
                 <w:rFonts w:ascii="Times New Roman" w:eastAsia="Times New Roman" w:hAnsi="Times New Roman" w:cs="Times New Roman"/>
-              </w:rPr>
-            </w:pPr>
-            <w:r>
-              <w:rPr>
-                <w:rFonts w:ascii="Times New Roman" w:eastAsia="Times New Roman" w:hAnsi="Times New Roman" w:cs="Times New Roman"/>
+                <w:sz w:val="30"/>
+                <w:szCs w:val="30"/>
+              </w:rPr>
+            </w:pPr>
+            <w:r>
+              <w:rPr>
+                <w:rFonts w:ascii="Times New Roman" w:eastAsia="Times New Roman" w:hAnsi="Times New Roman" w:cs="Times New Roman"/>
+                <w:sz w:val="30"/>
+                <w:szCs w:val="30"/>
               </w:rPr>
               <w:t>Probe radius</w:t>
             </w:r>
@@ -1108,11 +1300,15 @@
               <w:jc w:val="center"/>
               <w:rPr>
                 <w:rFonts w:ascii="Times New Roman" w:eastAsia="Times New Roman" w:hAnsi="Times New Roman" w:cs="Times New Roman"/>
-              </w:rPr>
-            </w:pPr>
-            <w:r>
-              <w:rPr>
-                <w:rFonts w:ascii="Times New Roman" w:eastAsia="Times New Roman" w:hAnsi="Times New Roman" w:cs="Times New Roman"/>
+                <w:sz w:val="30"/>
+                <w:szCs w:val="30"/>
+              </w:rPr>
+            </w:pPr>
+            <w:r>
+              <w:rPr>
+                <w:rFonts w:ascii="Times New Roman" w:eastAsia="Times New Roman" w:hAnsi="Times New Roman" w:cs="Times New Roman"/>
+                <w:sz w:val="30"/>
+                <w:szCs w:val="30"/>
               </w:rPr>
               <w:t>Lair</w:t>
             </w:r>
@@ -1129,11 +1325,15 @@
               <w:cnfStyle w:val="000000000000" w:firstRow="0" w:lastRow="0" w:firstColumn="0" w:lastColumn="0" w:oddVBand="0" w:evenVBand="0" w:oddHBand="0" w:evenHBand="0" w:firstRowFirstColumn="0" w:firstRowLastColumn="0" w:lastRowFirstColumn="0" w:lastRowLastColumn="0"/>
               <w:rPr>
                 <w:rFonts w:ascii="Times New Roman" w:eastAsia="Times New Roman" w:hAnsi="Times New Roman" w:cs="Times New Roman"/>
-              </w:rPr>
-            </w:pPr>
-            <w:r>
-              <w:rPr>
-                <w:rFonts w:ascii="Times New Roman" w:eastAsia="Times New Roman" w:hAnsi="Times New Roman" w:cs="Times New Roman"/>
+                <w:sz w:val="30"/>
+                <w:szCs w:val="30"/>
+              </w:rPr>
+            </w:pPr>
+            <w:r>
+              <w:rPr>
+                <w:rFonts w:ascii="Times New Roman" w:eastAsia="Times New Roman" w:hAnsi="Times New Roman" w:cs="Times New Roman"/>
+                <w:sz w:val="30"/>
+                <w:szCs w:val="30"/>
               </w:rPr>
               <w:t>mm</w:t>
             </w:r>
@@ -1150,11 +1350,15 @@
               <w:cnfStyle w:val="000000000000" w:firstRow="0" w:lastRow="0" w:firstColumn="0" w:lastColumn="0" w:oddVBand="0" w:evenVBand="0" w:oddHBand="0" w:evenHBand="0" w:firstRowFirstColumn="0" w:firstRowLastColumn="0" w:lastRowFirstColumn="0" w:lastRowLastColumn="0"/>
               <w:rPr>
                 <w:rFonts w:ascii="Times New Roman" w:eastAsia="Times New Roman" w:hAnsi="Times New Roman" w:cs="Times New Roman"/>
-              </w:rPr>
-            </w:pPr>
-            <w:r>
-              <w:rPr>
-                <w:rFonts w:ascii="Times New Roman" w:eastAsia="Times New Roman" w:hAnsi="Times New Roman" w:cs="Times New Roman"/>
+                <w:sz w:val="30"/>
+                <w:szCs w:val="30"/>
+              </w:rPr>
+            </w:pPr>
+            <w:r>
+              <w:rPr>
+                <w:rFonts w:ascii="Times New Roman" w:eastAsia="Times New Roman" w:hAnsi="Times New Roman" w:cs="Times New Roman"/>
+                <w:sz w:val="30"/>
+                <w:szCs w:val="30"/>
               </w:rPr>
               <w:t>16.475mm</w:t>
             </w:r>
@@ -1171,11 +1375,15 @@
               <w:cnfStyle w:val="000000000000" w:firstRow="0" w:lastRow="0" w:firstColumn="0" w:lastColumn="0" w:oddVBand="0" w:evenVBand="0" w:oddHBand="0" w:evenHBand="0" w:firstRowFirstColumn="0" w:firstRowLastColumn="0" w:lastRowFirstColumn="0" w:lastRowLastColumn="0"/>
               <w:rPr>
                 <w:rFonts w:ascii="Times New Roman" w:eastAsia="Times New Roman" w:hAnsi="Times New Roman" w:cs="Times New Roman"/>
-              </w:rPr>
-            </w:pPr>
-            <w:r>
-              <w:rPr>
-                <w:rFonts w:ascii="Times New Roman" w:eastAsia="Times New Roman" w:hAnsi="Times New Roman" w:cs="Times New Roman"/>
+                <w:sz w:val="30"/>
+                <w:szCs w:val="30"/>
+              </w:rPr>
+            </w:pPr>
+            <w:r>
+              <w:rPr>
+                <w:rFonts w:ascii="Times New Roman" w:eastAsia="Times New Roman" w:hAnsi="Times New Roman" w:cs="Times New Roman"/>
+                <w:sz w:val="30"/>
+                <w:szCs w:val="30"/>
               </w:rPr>
               <w:t>Airbox length</w:t>
             </w:r>
@@ -1197,12 +1405,16 @@
               <w:jc w:val="center"/>
               <w:rPr>
                 <w:rFonts w:ascii="Times New Roman" w:eastAsia="Times New Roman" w:hAnsi="Times New Roman" w:cs="Times New Roman"/>
+                <w:sz w:val="30"/>
+                <w:szCs w:val="30"/>
               </w:rPr>
             </w:pPr>
             <w:proofErr w:type="spellStart"/>
             <w:r>
               <w:rPr>
                 <w:rFonts w:ascii="Times New Roman" w:eastAsia="Times New Roman" w:hAnsi="Times New Roman" w:cs="Times New Roman"/>
+                <w:sz w:val="30"/>
+                <w:szCs w:val="30"/>
               </w:rPr>
               <w:t>Wair</w:t>
             </w:r>
@@ -1220,11 +1432,15 @@
               <w:cnfStyle w:val="000000100000" w:firstRow="0" w:lastRow="0" w:firstColumn="0" w:lastColumn="0" w:oddVBand="0" w:evenVBand="0" w:oddHBand="1" w:evenHBand="0" w:firstRowFirstColumn="0" w:firstRowLastColumn="0" w:lastRowFirstColumn="0" w:lastRowLastColumn="0"/>
               <w:rPr>
                 <w:rFonts w:ascii="Times New Roman" w:eastAsia="Times New Roman" w:hAnsi="Times New Roman" w:cs="Times New Roman"/>
-              </w:rPr>
-            </w:pPr>
-            <w:r>
-              <w:rPr>
-                <w:rFonts w:ascii="Times New Roman" w:eastAsia="Times New Roman" w:hAnsi="Times New Roman" w:cs="Times New Roman"/>
+                <w:sz w:val="30"/>
+                <w:szCs w:val="30"/>
+              </w:rPr>
+            </w:pPr>
+            <w:r>
+              <w:rPr>
+                <w:rFonts w:ascii="Times New Roman" w:eastAsia="Times New Roman" w:hAnsi="Times New Roman" w:cs="Times New Roman"/>
+                <w:sz w:val="30"/>
+                <w:szCs w:val="30"/>
               </w:rPr>
               <w:t>mm</w:t>
             </w:r>
@@ -1241,11 +1457,15 @@
               <w:cnfStyle w:val="000000100000" w:firstRow="0" w:lastRow="0" w:firstColumn="0" w:lastColumn="0" w:oddVBand="0" w:evenVBand="0" w:oddHBand="1" w:evenHBand="0" w:firstRowFirstColumn="0" w:firstRowLastColumn="0" w:lastRowFirstColumn="0" w:lastRowLastColumn="0"/>
               <w:rPr>
                 <w:rFonts w:ascii="Times New Roman" w:eastAsia="Times New Roman" w:hAnsi="Times New Roman" w:cs="Times New Roman"/>
-              </w:rPr>
-            </w:pPr>
-            <w:r>
-              <w:rPr>
-                <w:rFonts w:ascii="Times New Roman" w:eastAsia="Times New Roman" w:hAnsi="Times New Roman" w:cs="Times New Roman"/>
+                <w:sz w:val="30"/>
+                <w:szCs w:val="30"/>
+              </w:rPr>
+            </w:pPr>
+            <w:r>
+              <w:rPr>
+                <w:rFonts w:ascii="Times New Roman" w:eastAsia="Times New Roman" w:hAnsi="Times New Roman" w:cs="Times New Roman"/>
+                <w:sz w:val="30"/>
+                <w:szCs w:val="30"/>
               </w:rPr>
               <w:t>17.609mm</w:t>
             </w:r>
@@ -1262,16 +1482,22 @@
               <w:cnfStyle w:val="000000100000" w:firstRow="0" w:lastRow="0" w:firstColumn="0" w:lastColumn="0" w:oddVBand="0" w:evenVBand="0" w:oddHBand="1" w:evenHBand="0" w:firstRowFirstColumn="0" w:firstRowLastColumn="0" w:lastRowFirstColumn="0" w:lastRowLastColumn="0"/>
               <w:rPr>
                 <w:rFonts w:ascii="Times New Roman" w:eastAsia="Times New Roman" w:hAnsi="Times New Roman" w:cs="Times New Roman"/>
-              </w:rPr>
-            </w:pPr>
-            <w:r>
-              <w:rPr>
-                <w:rFonts w:ascii="Times New Roman" w:eastAsia="Times New Roman" w:hAnsi="Times New Roman" w:cs="Times New Roman"/>
+                <w:sz w:val="30"/>
+                <w:szCs w:val="30"/>
+              </w:rPr>
+            </w:pPr>
+            <w:r>
+              <w:rPr>
+                <w:rFonts w:ascii="Times New Roman" w:eastAsia="Times New Roman" w:hAnsi="Times New Roman" w:cs="Times New Roman"/>
+                <w:sz w:val="30"/>
+                <w:szCs w:val="30"/>
               </w:rPr>
               <w:t>Airbox width</w:t>
             </w:r>
           </w:p>
         </w:tc>
+        <w:bookmarkStart w:id="0" w:name="_GoBack"/>
+        <w:bookmarkEnd w:id="0"/>
       </w:tr>
       <w:tr>
         <w:tc>
@@ -1285,12 +1511,16 @@
               <w:jc w:val="center"/>
               <w:rPr>
                 <w:rFonts w:ascii="Times New Roman" w:eastAsia="Times New Roman" w:hAnsi="Times New Roman" w:cs="Times New Roman"/>
+                <w:sz w:val="30"/>
+                <w:szCs w:val="30"/>
               </w:rPr>
             </w:pPr>
             <w:proofErr w:type="spellStart"/>
             <w:r>
               <w:rPr>
                 <w:rFonts w:ascii="Times New Roman" w:eastAsia="Times New Roman" w:hAnsi="Times New Roman" w:cs="Times New Roman"/>
+                <w:sz w:val="30"/>
+                <w:szCs w:val="30"/>
               </w:rPr>
               <w:t>xair</w:t>
             </w:r>
@@ -1308,11 +1538,15 @@
               <w:cnfStyle w:val="000000000000" w:firstRow="0" w:lastRow="0" w:firstColumn="0" w:lastColumn="0" w:oddVBand="0" w:evenVBand="0" w:oddHBand="0" w:evenHBand="0" w:firstRowFirstColumn="0" w:firstRowLastColumn="0" w:lastRowFirstColumn="0" w:lastRowLastColumn="0"/>
               <w:rPr>
                 <w:rFonts w:ascii="Times New Roman" w:eastAsia="Times New Roman" w:hAnsi="Times New Roman" w:cs="Times New Roman"/>
-              </w:rPr>
-            </w:pPr>
-            <w:r>
-              <w:rPr>
-                <w:rFonts w:ascii="Times New Roman" w:eastAsia="Times New Roman" w:hAnsi="Times New Roman" w:cs="Times New Roman"/>
+                <w:sz w:val="30"/>
+                <w:szCs w:val="30"/>
+              </w:rPr>
+            </w:pPr>
+            <w:r>
+              <w:rPr>
+                <w:rFonts w:ascii="Times New Roman" w:eastAsia="Times New Roman" w:hAnsi="Times New Roman" w:cs="Times New Roman"/>
+                <w:sz w:val="30"/>
+                <w:szCs w:val="30"/>
               </w:rPr>
               <w:t>mm</w:t>
             </w:r>
@@ -1329,11 +1563,15 @@
               <w:cnfStyle w:val="000000000000" w:firstRow="0" w:lastRow="0" w:firstColumn="0" w:lastColumn="0" w:oddVBand="0" w:evenVBand="0" w:oddHBand="0" w:evenHBand="0" w:firstRowFirstColumn="0" w:firstRowLastColumn="0" w:lastRowFirstColumn="0" w:lastRowLastColumn="0"/>
               <w:rPr>
                 <w:rFonts w:ascii="Times New Roman" w:eastAsia="Times New Roman" w:hAnsi="Times New Roman" w:cs="Times New Roman"/>
-              </w:rPr>
-            </w:pPr>
-            <w:r>
-              <w:rPr>
-                <w:rFonts w:ascii="Times New Roman" w:eastAsia="Times New Roman" w:hAnsi="Times New Roman" w:cs="Times New Roman"/>
+                <w:sz w:val="30"/>
+                <w:szCs w:val="30"/>
+              </w:rPr>
+            </w:pPr>
+            <w:r>
+              <w:rPr>
+                <w:rFonts w:ascii="Times New Roman" w:eastAsia="Times New Roman" w:hAnsi="Times New Roman" w:cs="Times New Roman"/>
+                <w:sz w:val="30"/>
+                <w:szCs w:val="30"/>
               </w:rPr>
               <w:t>8.2375mm</w:t>
             </w:r>
@@ -1350,11 +1588,15 @@
               <w:cnfStyle w:val="000000000000" w:firstRow="0" w:lastRow="0" w:firstColumn="0" w:lastColumn="0" w:oddVBand="0" w:evenVBand="0" w:oddHBand="0" w:evenHBand="0" w:firstRowFirstColumn="0" w:firstRowLastColumn="0" w:lastRowFirstColumn="0" w:lastRowLastColumn="0"/>
               <w:rPr>
                 <w:rFonts w:ascii="Times New Roman" w:eastAsia="Times New Roman" w:hAnsi="Times New Roman" w:cs="Times New Roman"/>
-              </w:rPr>
-            </w:pPr>
-            <w:r>
-              <w:rPr>
-                <w:rFonts w:ascii="Times New Roman" w:eastAsia="Times New Roman" w:hAnsi="Times New Roman" w:cs="Times New Roman"/>
+                <w:sz w:val="30"/>
+                <w:szCs w:val="30"/>
+              </w:rPr>
+            </w:pPr>
+            <w:r>
+              <w:rPr>
+                <w:rFonts w:ascii="Times New Roman" w:eastAsia="Times New Roman" w:hAnsi="Times New Roman" w:cs="Times New Roman"/>
+                <w:sz w:val="30"/>
+                <w:szCs w:val="30"/>
               </w:rPr>
               <w:t>Airbox x-center offset</w:t>
             </w:r>
@@ -1376,12 +1618,16 @@
               <w:jc w:val="center"/>
               <w:rPr>
                 <w:rFonts w:ascii="Times New Roman" w:eastAsia="Times New Roman" w:hAnsi="Times New Roman" w:cs="Times New Roman"/>
+                <w:sz w:val="30"/>
+                <w:szCs w:val="30"/>
               </w:rPr>
             </w:pPr>
             <w:proofErr w:type="spellStart"/>
             <w:r>
               <w:rPr>
                 <w:rFonts w:ascii="Times New Roman" w:eastAsia="Times New Roman" w:hAnsi="Times New Roman" w:cs="Times New Roman"/>
+                <w:sz w:val="30"/>
+                <w:szCs w:val="30"/>
               </w:rPr>
               <w:t>yair</w:t>
             </w:r>
@@ -1399,11 +1645,15 @@
               <w:cnfStyle w:val="000000100000" w:firstRow="0" w:lastRow="0" w:firstColumn="0" w:lastColumn="0" w:oddVBand="0" w:evenVBand="0" w:oddHBand="1" w:evenHBand="0" w:firstRowFirstColumn="0" w:firstRowLastColumn="0" w:lastRowFirstColumn="0" w:lastRowLastColumn="0"/>
               <w:rPr>
                 <w:rFonts w:ascii="Times New Roman" w:eastAsia="Times New Roman" w:hAnsi="Times New Roman" w:cs="Times New Roman"/>
-              </w:rPr>
-            </w:pPr>
-            <w:r>
-              <w:rPr>
-                <w:rFonts w:ascii="Times New Roman" w:eastAsia="Times New Roman" w:hAnsi="Times New Roman" w:cs="Times New Roman"/>
+                <w:sz w:val="30"/>
+                <w:szCs w:val="30"/>
+              </w:rPr>
+            </w:pPr>
+            <w:r>
+              <w:rPr>
+                <w:rFonts w:ascii="Times New Roman" w:eastAsia="Times New Roman" w:hAnsi="Times New Roman" w:cs="Times New Roman"/>
+                <w:sz w:val="30"/>
+                <w:szCs w:val="30"/>
               </w:rPr>
               <w:t>mm</w:t>
             </w:r>
@@ -1420,11 +1670,15 @@
               <w:cnfStyle w:val="000000100000" w:firstRow="0" w:lastRow="0" w:firstColumn="0" w:lastColumn="0" w:oddVBand="0" w:evenVBand="0" w:oddHBand="1" w:evenHBand="0" w:firstRowFirstColumn="0" w:firstRowLastColumn="0" w:lastRowFirstColumn="0" w:lastRowLastColumn="0"/>
               <w:rPr>
                 <w:rFonts w:ascii="Times New Roman" w:eastAsia="Times New Roman" w:hAnsi="Times New Roman" w:cs="Times New Roman"/>
-              </w:rPr>
-            </w:pPr>
-            <w:r>
-              <w:rPr>
-                <w:rFonts w:ascii="Times New Roman" w:eastAsia="Times New Roman" w:hAnsi="Times New Roman" w:cs="Times New Roman"/>
+                <w:sz w:val="30"/>
+                <w:szCs w:val="30"/>
+              </w:rPr>
+            </w:pPr>
+            <w:r>
+              <w:rPr>
+                <w:rFonts w:ascii="Times New Roman" w:eastAsia="Times New Roman" w:hAnsi="Times New Roman" w:cs="Times New Roman"/>
+                <w:sz w:val="30"/>
+                <w:szCs w:val="30"/>
               </w:rPr>
               <w:t>8.8045mm</w:t>
             </w:r>
@@ -1441,11 +1695,15 @@
               <w:cnfStyle w:val="000000100000" w:firstRow="0" w:lastRow="0" w:firstColumn="0" w:lastColumn="0" w:oddVBand="0" w:evenVBand="0" w:oddHBand="1" w:evenHBand="0" w:firstRowFirstColumn="0" w:firstRowLastColumn="0" w:lastRowFirstColumn="0" w:lastRowLastColumn="0"/>
               <w:rPr>
                 <w:rFonts w:ascii="Times New Roman" w:eastAsia="Times New Roman" w:hAnsi="Times New Roman" w:cs="Times New Roman"/>
-              </w:rPr>
-            </w:pPr>
-            <w:r>
-              <w:rPr>
-                <w:rFonts w:ascii="Times New Roman" w:eastAsia="Times New Roman" w:hAnsi="Times New Roman" w:cs="Times New Roman"/>
+                <w:sz w:val="30"/>
+                <w:szCs w:val="30"/>
+              </w:rPr>
+            </w:pPr>
+            <w:r>
+              <w:rPr>
+                <w:rFonts w:ascii="Times New Roman" w:eastAsia="Times New Roman" w:hAnsi="Times New Roman" w:cs="Times New Roman"/>
+                <w:sz w:val="30"/>
+                <w:szCs w:val="30"/>
               </w:rPr>
               <w:t>Airbox y-center offset</w:t>
             </w:r>
@@ -1464,11 +1722,15 @@
               <w:jc w:val="center"/>
               <w:rPr>
                 <w:rFonts w:ascii="Times New Roman" w:eastAsia="Times New Roman" w:hAnsi="Times New Roman" w:cs="Times New Roman"/>
-              </w:rPr>
-            </w:pPr>
-            <w:r>
-              <w:rPr>
-                <w:rFonts w:ascii="Times New Roman" w:eastAsia="Times New Roman" w:hAnsi="Times New Roman" w:cs="Times New Roman"/>
+                <w:sz w:val="30"/>
+                <w:szCs w:val="30"/>
+              </w:rPr>
+            </w:pPr>
+            <w:r>
+              <w:rPr>
+                <w:rFonts w:ascii="Times New Roman" w:eastAsia="Times New Roman" w:hAnsi="Times New Roman" w:cs="Times New Roman"/>
+                <w:sz w:val="30"/>
+                <w:szCs w:val="30"/>
               </w:rPr>
               <w:t>hair</w:t>
             </w:r>
@@ -1485,11 +1747,15 @@
               <w:cnfStyle w:val="000000000000" w:firstRow="0" w:lastRow="0" w:firstColumn="0" w:lastColumn="0" w:oddVBand="0" w:evenVBand="0" w:oddHBand="0" w:evenHBand="0" w:firstRowFirstColumn="0" w:firstRowLastColumn="0" w:lastRowFirstColumn="0" w:lastRowLastColumn="0"/>
               <w:rPr>
                 <w:rFonts w:ascii="Times New Roman" w:eastAsia="Times New Roman" w:hAnsi="Times New Roman" w:cs="Times New Roman"/>
-              </w:rPr>
-            </w:pPr>
-            <w:r>
-              <w:rPr>
-                <w:rFonts w:ascii="Times New Roman" w:eastAsia="Times New Roman" w:hAnsi="Times New Roman" w:cs="Times New Roman"/>
+                <w:sz w:val="30"/>
+                <w:szCs w:val="30"/>
+              </w:rPr>
+            </w:pPr>
+            <w:r>
+              <w:rPr>
+                <w:rFonts w:ascii="Times New Roman" w:eastAsia="Times New Roman" w:hAnsi="Times New Roman" w:cs="Times New Roman"/>
+                <w:sz w:val="30"/>
+                <w:szCs w:val="30"/>
               </w:rPr>
               <w:t>mm</w:t>
             </w:r>
@@ -1506,11 +1772,15 @@
               <w:cnfStyle w:val="000000000000" w:firstRow="0" w:lastRow="0" w:firstColumn="0" w:lastColumn="0" w:oddVBand="0" w:evenVBand="0" w:oddHBand="0" w:evenHBand="0" w:firstRowFirstColumn="0" w:firstRowLastColumn="0" w:lastRowFirstColumn="0" w:lastRowLastColumn="0"/>
               <w:rPr>
                 <w:rFonts w:ascii="Times New Roman" w:eastAsia="Times New Roman" w:hAnsi="Times New Roman" w:cs="Times New Roman"/>
-              </w:rPr>
-            </w:pPr>
-            <w:r>
-              <w:rPr>
-                <w:rFonts w:ascii="Times New Roman" w:eastAsia="Times New Roman" w:hAnsi="Times New Roman" w:cs="Times New Roman"/>
+                <w:sz w:val="30"/>
+                <w:szCs w:val="30"/>
+              </w:rPr>
+            </w:pPr>
+            <w:r>
+              <w:rPr>
+                <w:rFonts w:ascii="Times New Roman" w:eastAsia="Times New Roman" w:hAnsi="Times New Roman" w:cs="Times New Roman"/>
+                <w:sz w:val="30"/>
+                <w:szCs w:val="30"/>
               </w:rPr>
               <w:t>5mm</w:t>
             </w:r>
@@ -1527,11 +1797,15 @@
               <w:cnfStyle w:val="000000000000" w:firstRow="0" w:lastRow="0" w:firstColumn="0" w:lastColumn="0" w:oddVBand="0" w:evenVBand="0" w:oddHBand="0" w:evenHBand="0" w:firstRowFirstColumn="0" w:firstRowLastColumn="0" w:lastRowFirstColumn="0" w:lastRowLastColumn="0"/>
               <w:rPr>
                 <w:rFonts w:ascii="Times New Roman" w:eastAsia="Times New Roman" w:hAnsi="Times New Roman" w:cs="Times New Roman"/>
-              </w:rPr>
-            </w:pPr>
-            <w:r>
-              <w:rPr>
-                <w:rFonts w:ascii="Times New Roman" w:eastAsia="Times New Roman" w:hAnsi="Times New Roman" w:cs="Times New Roman"/>
+                <w:sz w:val="30"/>
+                <w:szCs w:val="30"/>
+              </w:rPr>
+            </w:pPr>
+            <w:r>
+              <w:rPr>
+                <w:rFonts w:ascii="Times New Roman" w:eastAsia="Times New Roman" w:hAnsi="Times New Roman" w:cs="Times New Roman"/>
+                <w:sz w:val="30"/>
+                <w:szCs w:val="30"/>
               </w:rPr>
               <w:t>Airbox height</w:t>
             </w:r>
@@ -1553,12 +1827,16 @@
               <w:jc w:val="center"/>
               <w:rPr>
                 <w:rFonts w:ascii="Times New Roman" w:eastAsia="Times New Roman" w:hAnsi="Times New Roman" w:cs="Times New Roman"/>
+                <w:sz w:val="30"/>
+                <w:szCs w:val="30"/>
               </w:rPr>
             </w:pPr>
             <w:proofErr w:type="spellStart"/>
             <w:r>
               <w:rPr>
                 <w:rFonts w:ascii="Times New Roman" w:eastAsia="Times New Roman" w:hAnsi="Times New Roman" w:cs="Times New Roman"/>
+                <w:sz w:val="30"/>
+                <w:szCs w:val="30"/>
               </w:rPr>
               <w:t>yfeed</w:t>
             </w:r>
@@ -1576,11 +1854,15 @@
               <w:cnfStyle w:val="000000100000" w:firstRow="0" w:lastRow="0" w:firstColumn="0" w:lastColumn="0" w:oddVBand="0" w:evenVBand="0" w:oddHBand="1" w:evenHBand="0" w:firstRowFirstColumn="0" w:firstRowLastColumn="0" w:lastRowFirstColumn="0" w:lastRowLastColumn="0"/>
               <w:rPr>
                 <w:rFonts w:ascii="Times New Roman" w:eastAsia="Times New Roman" w:hAnsi="Times New Roman" w:cs="Times New Roman"/>
-              </w:rPr>
-            </w:pPr>
-            <w:r>
-              <w:rPr>
-                <w:rFonts w:ascii="Times New Roman" w:eastAsia="Times New Roman" w:hAnsi="Times New Roman" w:cs="Times New Roman"/>
+                <w:sz w:val="30"/>
+                <w:szCs w:val="30"/>
+              </w:rPr>
+            </w:pPr>
+            <w:r>
+              <w:rPr>
+                <w:rFonts w:ascii="Times New Roman" w:eastAsia="Times New Roman" w:hAnsi="Times New Roman" w:cs="Times New Roman"/>
+                <w:sz w:val="30"/>
+                <w:szCs w:val="30"/>
               </w:rPr>
               <w:t>mm</w:t>
             </w:r>
@@ -1597,11 +1879,15 @@
               <w:cnfStyle w:val="000000100000" w:firstRow="0" w:lastRow="0" w:firstColumn="0" w:lastColumn="0" w:oddVBand="0" w:evenVBand="0" w:oddHBand="1" w:evenHBand="0" w:firstRowFirstColumn="0" w:firstRowLastColumn="0" w:lastRowFirstColumn="0" w:lastRowLastColumn="0"/>
               <w:rPr>
                 <w:rFonts w:ascii="Times New Roman" w:eastAsia="Times New Roman" w:hAnsi="Times New Roman" w:cs="Times New Roman"/>
-              </w:rPr>
-            </w:pPr>
-            <w:r>
-              <w:rPr>
-                <w:rFonts w:ascii="Times New Roman" w:eastAsia="Times New Roman" w:hAnsi="Times New Roman" w:cs="Times New Roman"/>
+                <w:sz w:val="30"/>
+                <w:szCs w:val="30"/>
+              </w:rPr>
+            </w:pPr>
+            <w:r>
+              <w:rPr>
+                <w:rFonts w:ascii="Times New Roman" w:eastAsia="Times New Roman" w:hAnsi="Times New Roman" w:cs="Times New Roman"/>
+                <w:sz w:val="30"/>
+                <w:szCs w:val="30"/>
               </w:rPr>
               <w:t>0mm</w:t>
             </w:r>
@@ -1618,11 +1904,15 @@
               <w:cnfStyle w:val="000000100000" w:firstRow="0" w:lastRow="0" w:firstColumn="0" w:lastColumn="0" w:oddVBand="0" w:evenVBand="0" w:oddHBand="1" w:evenHBand="0" w:firstRowFirstColumn="0" w:firstRowLastColumn="0" w:lastRowFirstColumn="0" w:lastRowLastColumn="0"/>
               <w:rPr>
                 <w:rFonts w:ascii="Times New Roman" w:eastAsia="Times New Roman" w:hAnsi="Times New Roman" w:cs="Times New Roman"/>
-              </w:rPr>
-            </w:pPr>
-            <w:r>
-              <w:rPr>
-                <w:rFonts w:ascii="Times New Roman" w:eastAsia="Times New Roman" w:hAnsi="Times New Roman" w:cs="Times New Roman"/>
+                <w:sz w:val="30"/>
+                <w:szCs w:val="30"/>
+              </w:rPr>
+            </w:pPr>
+            <w:r>
+              <w:rPr>
+                <w:rFonts w:ascii="Times New Roman" w:eastAsia="Times New Roman" w:hAnsi="Times New Roman" w:cs="Times New Roman"/>
+                <w:sz w:val="30"/>
+                <w:szCs w:val="30"/>
               </w:rPr>
               <w:t>Feed point y-offset</w:t>
             </w:r>
@@ -1641,12 +1931,16 @@
               <w:jc w:val="center"/>
               <w:rPr>
                 <w:rFonts w:ascii="Times New Roman" w:eastAsia="Times New Roman" w:hAnsi="Times New Roman" w:cs="Times New Roman"/>
+                <w:sz w:val="30"/>
+                <w:szCs w:val="30"/>
               </w:rPr>
             </w:pPr>
             <w:proofErr w:type="spellStart"/>
             <w:r>
               <w:rPr>
                 <w:rFonts w:ascii="Times New Roman" w:eastAsia="Times New Roman" w:hAnsi="Times New Roman" w:cs="Times New Roman"/>
+                <w:sz w:val="30"/>
+                <w:szCs w:val="30"/>
               </w:rPr>
               <w:t>xp</w:t>
             </w:r>
@@ -1664,11 +1958,15 @@
               <w:cnfStyle w:val="000000000000" w:firstRow="0" w:lastRow="0" w:firstColumn="0" w:lastColumn="0" w:oddVBand="0" w:evenVBand="0" w:oddHBand="0" w:evenHBand="0" w:firstRowFirstColumn="0" w:firstRowLastColumn="0" w:lastRowFirstColumn="0" w:lastRowLastColumn="0"/>
               <w:rPr>
                 <w:rFonts w:ascii="Times New Roman" w:eastAsia="Times New Roman" w:hAnsi="Times New Roman" w:cs="Times New Roman"/>
-              </w:rPr>
-            </w:pPr>
-            <w:r>
-              <w:rPr>
-                <w:rFonts w:ascii="Times New Roman" w:eastAsia="Times New Roman" w:hAnsi="Times New Roman" w:cs="Times New Roman"/>
+                <w:sz w:val="30"/>
+                <w:szCs w:val="30"/>
+              </w:rPr>
+            </w:pPr>
+            <w:r>
+              <w:rPr>
+                <w:rFonts w:ascii="Times New Roman" w:eastAsia="Times New Roman" w:hAnsi="Times New Roman" w:cs="Times New Roman"/>
+                <w:sz w:val="30"/>
+                <w:szCs w:val="30"/>
               </w:rPr>
               <w:t>mm</w:t>
             </w:r>
@@ -1685,11 +1983,15 @@
               <w:cnfStyle w:val="000000000000" w:firstRow="0" w:lastRow="0" w:firstColumn="0" w:lastColumn="0" w:oddVBand="0" w:evenVBand="0" w:oddHBand="0" w:evenHBand="0" w:firstRowFirstColumn="0" w:firstRowLastColumn="0" w:lastRowFirstColumn="0" w:lastRowLastColumn="0"/>
               <w:rPr>
                 <w:rFonts w:ascii="Times New Roman" w:eastAsia="Times New Roman" w:hAnsi="Times New Roman" w:cs="Times New Roman"/>
-              </w:rPr>
-            </w:pPr>
-            <w:r>
-              <w:rPr>
-                <w:rFonts w:ascii="Times New Roman" w:eastAsia="Times New Roman" w:hAnsi="Times New Roman" w:cs="Times New Roman"/>
+                <w:sz w:val="30"/>
+                <w:szCs w:val="30"/>
+              </w:rPr>
+            </w:pPr>
+            <w:r>
+              <w:rPr>
+                <w:rFonts w:ascii="Times New Roman" w:eastAsia="Times New Roman" w:hAnsi="Times New Roman" w:cs="Times New Roman"/>
+                <w:sz w:val="30"/>
+                <w:szCs w:val="30"/>
               </w:rPr>
               <w:t>-1.8165mm</w:t>
             </w:r>
@@ -1706,11 +2008,15 @@
               <w:cnfStyle w:val="000000000000" w:firstRow="0" w:lastRow="0" w:firstColumn="0" w:lastColumn="0" w:oddVBand="0" w:evenVBand="0" w:oddHBand="0" w:evenHBand="0" w:firstRowFirstColumn="0" w:firstRowLastColumn="0" w:lastRowFirstColumn="0" w:lastRowLastColumn="0"/>
               <w:rPr>
                 <w:rFonts w:ascii="Times New Roman" w:eastAsia="Times New Roman" w:hAnsi="Times New Roman" w:cs="Times New Roman"/>
-              </w:rPr>
-            </w:pPr>
-            <w:r>
-              <w:rPr>
-                <w:rFonts w:ascii="Times New Roman" w:eastAsia="Times New Roman" w:hAnsi="Times New Roman" w:cs="Times New Roman"/>
+                <w:sz w:val="30"/>
+                <w:szCs w:val="30"/>
+              </w:rPr>
+            </w:pPr>
+            <w:r>
+              <w:rPr>
+                <w:rFonts w:ascii="Times New Roman" w:eastAsia="Times New Roman" w:hAnsi="Times New Roman" w:cs="Times New Roman"/>
+                <w:sz w:val="30"/>
+                <w:szCs w:val="30"/>
               </w:rPr>
               <w:t>Patch x-origin</w:t>
             </w:r>
@@ -1732,12 +2038,16 @@
               <w:jc w:val="center"/>
               <w:rPr>
                 <w:rFonts w:ascii="Times New Roman" w:eastAsia="Times New Roman" w:hAnsi="Times New Roman" w:cs="Times New Roman"/>
+                <w:sz w:val="30"/>
+                <w:szCs w:val="30"/>
               </w:rPr>
             </w:pPr>
             <w:proofErr w:type="spellStart"/>
             <w:r>
               <w:rPr>
                 <w:rFonts w:ascii="Times New Roman" w:eastAsia="Times New Roman" w:hAnsi="Times New Roman" w:cs="Times New Roman"/>
+                <w:sz w:val="30"/>
+                <w:szCs w:val="30"/>
               </w:rPr>
               <w:t>yp</w:t>
             </w:r>
@@ -1755,11 +2065,15 @@
               <w:cnfStyle w:val="000000100000" w:firstRow="0" w:lastRow="0" w:firstColumn="0" w:lastColumn="0" w:oddVBand="0" w:evenVBand="0" w:oddHBand="1" w:evenHBand="0" w:firstRowFirstColumn="0" w:firstRowLastColumn="0" w:lastRowFirstColumn="0" w:lastRowLastColumn="0"/>
               <w:rPr>
                 <w:rFonts w:ascii="Times New Roman" w:eastAsia="Times New Roman" w:hAnsi="Times New Roman" w:cs="Times New Roman"/>
-              </w:rPr>
-            </w:pPr>
-            <w:r>
-              <w:rPr>
-                <w:rFonts w:ascii="Times New Roman" w:eastAsia="Times New Roman" w:hAnsi="Times New Roman" w:cs="Times New Roman"/>
+                <w:sz w:val="30"/>
+                <w:szCs w:val="30"/>
+              </w:rPr>
+            </w:pPr>
+            <w:r>
+              <w:rPr>
+                <w:rFonts w:ascii="Times New Roman" w:eastAsia="Times New Roman" w:hAnsi="Times New Roman" w:cs="Times New Roman"/>
+                <w:sz w:val="30"/>
+                <w:szCs w:val="30"/>
               </w:rPr>
               <w:t>mm</w:t>
             </w:r>
@@ -1776,11 +2090,15 @@
               <w:cnfStyle w:val="000000100000" w:firstRow="0" w:lastRow="0" w:firstColumn="0" w:lastColumn="0" w:oddVBand="0" w:evenVBand="0" w:oddHBand="1" w:evenHBand="0" w:firstRowFirstColumn="0" w:firstRowLastColumn="0" w:lastRowFirstColumn="0" w:lastRowLastColumn="0"/>
               <w:rPr>
                 <w:rFonts w:ascii="Times New Roman" w:eastAsia="Times New Roman" w:hAnsi="Times New Roman" w:cs="Times New Roman"/>
-              </w:rPr>
-            </w:pPr>
-            <w:r>
-              <w:rPr>
-                <w:rFonts w:ascii="Times New Roman" w:eastAsia="Times New Roman" w:hAnsi="Times New Roman" w:cs="Times New Roman"/>
+                <w:sz w:val="30"/>
+                <w:szCs w:val="30"/>
+              </w:rPr>
+            </w:pPr>
+            <w:r>
+              <w:rPr>
+                <w:rFonts w:ascii="Times New Roman" w:eastAsia="Times New Roman" w:hAnsi="Times New Roman" w:cs="Times New Roman"/>
+                <w:sz w:val="30"/>
+                <w:szCs w:val="30"/>
               </w:rPr>
               <w:t>-2.5865mm</w:t>
             </w:r>
@@ -1797,11 +2115,15 @@
               <w:cnfStyle w:val="000000100000" w:firstRow="0" w:lastRow="0" w:firstColumn="0" w:lastColumn="0" w:oddVBand="0" w:evenVBand="0" w:oddHBand="1" w:evenHBand="0" w:firstRowFirstColumn="0" w:firstRowLastColumn="0" w:lastRowFirstColumn="0" w:lastRowLastColumn="0"/>
               <w:rPr>
                 <w:rFonts w:ascii="Times New Roman" w:eastAsia="Times New Roman" w:hAnsi="Times New Roman" w:cs="Times New Roman"/>
-              </w:rPr>
-            </w:pPr>
-            <w:r>
-              <w:rPr>
-                <w:rFonts w:ascii="Times New Roman" w:eastAsia="Times New Roman" w:hAnsi="Times New Roman" w:cs="Times New Roman"/>
+                <w:sz w:val="30"/>
+                <w:szCs w:val="30"/>
+              </w:rPr>
+            </w:pPr>
+            <w:r>
+              <w:rPr>
+                <w:rFonts w:ascii="Times New Roman" w:eastAsia="Times New Roman" w:hAnsi="Times New Roman" w:cs="Times New Roman"/>
+                <w:sz w:val="30"/>
+                <w:szCs w:val="30"/>
               </w:rPr>
               <w:t>Patch y-origin</w:t>
             </w:r>
@@ -1820,12 +2142,16 @@
               <w:jc w:val="center"/>
               <w:rPr>
                 <w:rFonts w:ascii="Times New Roman" w:eastAsia="Times New Roman" w:hAnsi="Times New Roman" w:cs="Times New Roman"/>
+                <w:sz w:val="30"/>
+                <w:szCs w:val="30"/>
               </w:rPr>
             </w:pPr>
             <w:proofErr w:type="spellStart"/>
             <w:r>
               <w:rPr>
                 <w:rFonts w:ascii="Times New Roman" w:eastAsia="Times New Roman" w:hAnsi="Times New Roman" w:cs="Times New Roman"/>
+                <w:sz w:val="30"/>
+                <w:szCs w:val="30"/>
               </w:rPr>
               <w:t>hgnd</w:t>
             </w:r>
@@ -1843,11 +2169,15 @@
               <w:cnfStyle w:val="000000000000" w:firstRow="0" w:lastRow="0" w:firstColumn="0" w:lastColumn="0" w:oddVBand="0" w:evenVBand="0" w:oddHBand="0" w:evenHBand="0" w:firstRowFirstColumn="0" w:firstRowLastColumn="0" w:lastRowFirstColumn="0" w:lastRowLastColumn="0"/>
               <w:rPr>
                 <w:rFonts w:ascii="Times New Roman" w:eastAsia="Times New Roman" w:hAnsi="Times New Roman" w:cs="Times New Roman"/>
-              </w:rPr>
-            </w:pPr>
-            <w:r>
-              <w:rPr>
-                <w:rFonts w:ascii="Times New Roman" w:eastAsia="Times New Roman" w:hAnsi="Times New Roman" w:cs="Times New Roman"/>
+                <w:sz w:val="30"/>
+                <w:szCs w:val="30"/>
+              </w:rPr>
+            </w:pPr>
+            <w:r>
+              <w:rPr>
+                <w:rFonts w:ascii="Times New Roman" w:eastAsia="Times New Roman" w:hAnsi="Times New Roman" w:cs="Times New Roman"/>
+                <w:sz w:val="30"/>
+                <w:szCs w:val="30"/>
               </w:rPr>
               <w:t>mm</w:t>
             </w:r>
@@ -1864,11 +2194,15 @@
               <w:cnfStyle w:val="000000000000" w:firstRow="0" w:lastRow="0" w:firstColumn="0" w:lastColumn="0" w:oddVBand="0" w:evenVBand="0" w:oddHBand="0" w:evenHBand="0" w:firstRowFirstColumn="0" w:firstRowLastColumn="0" w:lastRowFirstColumn="0" w:lastRowLastColumn="0"/>
               <w:rPr>
                 <w:rFonts w:ascii="Times New Roman" w:eastAsia="Times New Roman" w:hAnsi="Times New Roman" w:cs="Times New Roman"/>
-              </w:rPr>
-            </w:pPr>
-            <w:r>
-              <w:rPr>
-                <w:rFonts w:ascii="Times New Roman" w:eastAsia="Times New Roman" w:hAnsi="Times New Roman" w:cs="Times New Roman"/>
+                <w:sz w:val="30"/>
+                <w:szCs w:val="30"/>
+              </w:rPr>
+            </w:pPr>
+            <w:r>
+              <w:rPr>
+                <w:rFonts w:ascii="Times New Roman" w:eastAsia="Times New Roman" w:hAnsi="Times New Roman" w:cs="Times New Roman"/>
+                <w:sz w:val="30"/>
+                <w:szCs w:val="30"/>
               </w:rPr>
               <w:t>-0.032mm</w:t>
             </w:r>
@@ -1885,11 +2219,15 @@
               <w:cnfStyle w:val="000000000000" w:firstRow="0" w:lastRow="0" w:firstColumn="0" w:lastColumn="0" w:oddVBand="0" w:evenVBand="0" w:oddHBand="0" w:evenHBand="0" w:firstRowFirstColumn="0" w:firstRowLastColumn="0" w:lastRowFirstColumn="0" w:lastRowLastColumn="0"/>
               <w:rPr>
                 <w:rFonts w:ascii="Times New Roman" w:eastAsia="Times New Roman" w:hAnsi="Times New Roman" w:cs="Times New Roman"/>
-              </w:rPr>
-            </w:pPr>
-            <w:r>
-              <w:rPr>
-                <w:rFonts w:ascii="Times New Roman" w:eastAsia="Times New Roman" w:hAnsi="Times New Roman" w:cs="Times New Roman"/>
+                <w:sz w:val="30"/>
+                <w:szCs w:val="30"/>
+              </w:rPr>
+            </w:pPr>
+            <w:r>
+              <w:rPr>
+                <w:rFonts w:ascii="Times New Roman" w:eastAsia="Times New Roman" w:hAnsi="Times New Roman" w:cs="Times New Roman"/>
+                <w:sz w:val="30"/>
+                <w:szCs w:val="30"/>
               </w:rPr>
               <w:t>Ground plane height</w:t>
             </w:r>
@@ -1900,6 +2238,10 @@
     <w:p>
       <w:pPr>
         <w:jc w:val="center"/>
+        <w:rPr>
+          <w:sz w:val="30"/>
+          <w:szCs w:val="30"/>
+        </w:rPr>
       </w:pPr>
     </w:p>
     <w:sectPr>
@@ -2514,6 +2856,112 @@
       </w:tcPr>
     </w:tblStylePr>
   </w:style>
+  <w:style w:type="table" w:styleId="GridTable5Dark-Accent1">
+    <w:name w:val="Grid Table 5 Dark Accent 1"/>
+    <w:basedOn w:val="TableNormal"/>
+    <w:uiPriority w:val="50"/>
+    <w:rsid w:val="00335F4B"/>
+    <w:pPr>
+      <w:spacing w:after="0" w:line="240" w:lineRule="auto"/>
+    </w:pPr>
+    <w:tblPr>
+      <w:tblStyleRowBandSize w:val="1"/>
+      <w:tblStyleColBandSize w:val="1"/>
+      <w:tblBorders>
+        <w:top w:val="single" w:sz="4" w:space="0" w:color="FFFFFF" w:themeColor="background1"/>
+        <w:left w:val="single" w:sz="4" w:space="0" w:color="FFFFFF" w:themeColor="background1"/>
+        <w:bottom w:val="single" w:sz="4" w:space="0" w:color="FFFFFF" w:themeColor="background1"/>
+        <w:right w:val="single" w:sz="4" w:space="0" w:color="FFFFFF" w:themeColor="background1"/>
+        <w:insideH w:val="single" w:sz="4" w:space="0" w:color="FFFFFF" w:themeColor="background1"/>
+        <w:insideV w:val="single" w:sz="4" w:space="0" w:color="FFFFFF" w:themeColor="background1"/>
+      </w:tblBorders>
+    </w:tblPr>
+    <w:tcPr>
+      <w:shd w:val="clear" w:color="auto" w:fill="D9E2F3" w:themeFill="accent1" w:themeFillTint="33"/>
+    </w:tcPr>
+    <w:tblStylePr w:type="firstRow">
+      <w:rPr>
+        <w:b/>
+        <w:bCs/>
+        <w:color w:val="FFFFFF" w:themeColor="background1"/>
+      </w:rPr>
+      <w:tblPr/>
+      <w:tcPr>
+        <w:tcBorders>
+          <w:top w:val="single" w:sz="4" w:space="0" w:color="FFFFFF" w:themeColor="background1"/>
+          <w:left w:val="single" w:sz="4" w:space="0" w:color="FFFFFF" w:themeColor="background1"/>
+          <w:right w:val="single" w:sz="4" w:space="0" w:color="FFFFFF" w:themeColor="background1"/>
+          <w:insideH w:val="nil"/>
+          <w:insideV w:val="nil"/>
+        </w:tcBorders>
+        <w:shd w:val="clear" w:color="auto" w:fill="4472C4" w:themeFill="accent1"/>
+      </w:tcPr>
+    </w:tblStylePr>
+    <w:tblStylePr w:type="lastRow">
+      <w:rPr>
+        <w:b/>
+        <w:bCs/>
+        <w:color w:val="FFFFFF" w:themeColor="background1"/>
+      </w:rPr>
+      <w:tblPr/>
+      <w:tcPr>
+        <w:tcBorders>
+          <w:left w:val="single" w:sz="4" w:space="0" w:color="FFFFFF" w:themeColor="background1"/>
+          <w:bottom w:val="single" w:sz="4" w:space="0" w:color="FFFFFF" w:themeColor="background1"/>
+          <w:right w:val="single" w:sz="4" w:space="0" w:color="FFFFFF" w:themeColor="background1"/>
+          <w:insideH w:val="nil"/>
+          <w:insideV w:val="nil"/>
+        </w:tcBorders>
+        <w:shd w:val="clear" w:color="auto" w:fill="4472C4" w:themeFill="accent1"/>
+      </w:tcPr>
+    </w:tblStylePr>
+    <w:tblStylePr w:type="firstCol">
+      <w:rPr>
+        <w:b/>
+        <w:bCs/>
+        <w:color w:val="FFFFFF" w:themeColor="background1"/>
+      </w:rPr>
+      <w:tblPr/>
+      <w:tcPr>
+        <w:tcBorders>
+          <w:top w:val="single" w:sz="4" w:space="0" w:color="FFFFFF" w:themeColor="background1"/>
+          <w:left w:val="single" w:sz="4" w:space="0" w:color="FFFFFF" w:themeColor="background1"/>
+          <w:bottom w:val="single" w:sz="4" w:space="0" w:color="FFFFFF" w:themeColor="background1"/>
+          <w:insideV w:val="nil"/>
+        </w:tcBorders>
+        <w:shd w:val="clear" w:color="auto" w:fill="4472C4" w:themeFill="accent1"/>
+      </w:tcPr>
+    </w:tblStylePr>
+    <w:tblStylePr w:type="lastCol">
+      <w:rPr>
+        <w:b/>
+        <w:bCs/>
+        <w:color w:val="FFFFFF" w:themeColor="background1"/>
+      </w:rPr>
+      <w:tblPr/>
+      <w:tcPr>
+        <w:tcBorders>
+          <w:top w:val="single" w:sz="4" w:space="0" w:color="FFFFFF" w:themeColor="background1"/>
+          <w:bottom w:val="single" w:sz="4" w:space="0" w:color="FFFFFF" w:themeColor="background1"/>
+          <w:right w:val="single" w:sz="4" w:space="0" w:color="FFFFFF" w:themeColor="background1"/>
+          <w:insideV w:val="nil"/>
+        </w:tcBorders>
+        <w:shd w:val="clear" w:color="auto" w:fill="4472C4" w:themeFill="accent1"/>
+      </w:tcPr>
+    </w:tblStylePr>
+    <w:tblStylePr w:type="band1Vert">
+      <w:tblPr/>
+      <w:tcPr>
+        <w:shd w:val="clear" w:color="auto" w:fill="B4C6E7" w:themeFill="accent1" w:themeFillTint="66"/>
+      </w:tcPr>
+    </w:tblStylePr>
+    <w:tblStylePr w:type="band1Horz">
+      <w:tblPr/>
+      <w:tcPr>
+        <w:shd w:val="clear" w:color="auto" w:fill="B4C6E7" w:themeFill="accent1" w:themeFillTint="66"/>
+      </w:tcPr>
+    </w:tblStylePr>
+  </w:style>
 </w:styles>
 </file>
 

</xml_diff>